<commit_message>
Lab 2 report + arduino max frequency update
</commit_message>
<xml_diff>
--- a/gr5a/Kryshtal_Victor/Arduino max frequency/Arduino max frequency.docx
+++ b/gr5a/Kryshtal_Victor/Arduino max frequency/Arduino max frequency.docx
@@ -422,8 +422,6 @@
           <w:szCs w:val="28"/>
         </w:rPr>
       </w:pPr>
-      <w:bookmarkStart w:id="0" w:name="_GoBack"/>
-      <w:bookmarkEnd w:id="0"/>
     </w:p>
     <w:p>
       <w:pPr>
@@ -709,15 +707,15 @@
           <w:sz w:val="28"/>
           <w:szCs w:val="28"/>
         </w:rPr>
-        <w:t>Р: 1</w:t>
-      </w:r>
-      <w:r>
-        <w:rPr>
-          <w:rFonts w:ascii="Times New Roman" w:hAnsi="Times New Roman" w:cs="Times New Roman"/>
-          <w:sz w:val="28"/>
-          <w:szCs w:val="28"/>
-        </w:rPr>
-        <w:t>9</w:t>
+        <w:t xml:space="preserve">Р: </w:t>
+      </w:r>
+      <w:r>
+        <w:rPr>
+          <w:rFonts w:ascii="Times New Roman" w:hAnsi="Times New Roman" w:cs="Times New Roman"/>
+          <w:sz w:val="28"/>
+          <w:szCs w:val="28"/>
+        </w:rPr>
+        <w:t>23</w:t>
       </w:r>
       <w:r>
         <w:rPr>
@@ -733,7 +731,7 @@
           <w:sz w:val="28"/>
           <w:szCs w:val="28"/>
         </w:rPr>
-        <w:t>14</w:t>
+        <w:t>21</w:t>
       </w:r>
       <w:r>
         <w:rPr>
@@ -968,6 +966,14 @@
           <w:lang w:val="en-US"/>
         </w:rPr>
         <w:t>Suite</w:t>
+      </w:r>
+      <w:r>
+        <w:rPr>
+          <w:rFonts w:ascii="Times New Roman" w:hAnsi="Times New Roman" w:cs="Times New Roman"/>
+          <w:sz w:val="28"/>
+          <w:szCs w:val="28"/>
+        </w:rPr>
+        <w:t>, дослідження сигналів на осцилографі</w:t>
       </w:r>
     </w:p>
     <w:p>
@@ -1239,22 +1245,38 @@
               <w:tab w:val="right" w:leader="dot" w:pos="9345"/>
             </w:tabs>
             <w:rPr>
-              <w:rFonts w:ascii="Times New Roman" w:hAnsi="Times New Roman" w:cs="Times New Roman"/>
+              <w:rFonts w:ascii="Times New Roman" w:eastAsiaTheme="minorEastAsia" w:hAnsi="Times New Roman" w:cs="Times New Roman"/>
               <w:noProof/>
               <w:sz w:val="28"/>
               <w:szCs w:val="28"/>
+              <w:lang w:val="en-US"/>
             </w:rPr>
           </w:pPr>
           <w:r>
+            <w:rPr>
+              <w:rFonts w:ascii="Times New Roman" w:hAnsi="Times New Roman" w:cs="Times New Roman"/>
+              <w:sz w:val="28"/>
+              <w:szCs w:val="28"/>
+            </w:rPr>
             <w:fldChar w:fldCharType="begin"/>
           </w:r>
           <w:r>
+            <w:rPr>
+              <w:rFonts w:ascii="Times New Roman" w:hAnsi="Times New Roman" w:cs="Times New Roman"/>
+              <w:sz w:val="28"/>
+              <w:szCs w:val="28"/>
+            </w:rPr>
             <w:instrText xml:space="preserve"> TOC \o "1-3" \h \z \u </w:instrText>
           </w:r>
           <w:r>
+            <w:rPr>
+              <w:rFonts w:ascii="Times New Roman" w:hAnsi="Times New Roman" w:cs="Times New Roman"/>
+              <w:sz w:val="28"/>
+              <w:szCs w:val="28"/>
+            </w:rPr>
             <w:fldChar w:fldCharType="separate"/>
           </w:r>
-          <w:hyperlink w:anchor="_Toc33046298" w:history="1">
+          <w:hyperlink w:anchor="_Toc34689059" w:history="1">
             <w:r>
               <w:rPr>
                 <w:rStyle w:val="Hyperlink"/>
@@ -1293,7 +1315,7 @@
                 <w:sz w:val="28"/>
                 <w:szCs w:val="28"/>
               </w:rPr>
-              <w:instrText xml:space="preserve"> PAGEREF _Toc33046298 \h </w:instrText>
+              <w:instrText xml:space="preserve"> PAGEREF _Toc34689059 \h </w:instrText>
             </w:r>
             <w:r>
               <w:rPr>
@@ -1343,13 +1365,14 @@
               <w:tab w:val="right" w:leader="dot" w:pos="9345"/>
             </w:tabs>
             <w:rPr>
-              <w:rFonts w:ascii="Times New Roman" w:hAnsi="Times New Roman" w:cs="Times New Roman"/>
+              <w:rFonts w:ascii="Times New Roman" w:eastAsiaTheme="minorEastAsia" w:hAnsi="Times New Roman" w:cs="Times New Roman"/>
               <w:noProof/>
               <w:sz w:val="28"/>
               <w:szCs w:val="28"/>
+              <w:lang w:val="en-US"/>
             </w:rPr>
           </w:pPr>
-          <w:hyperlink w:anchor="_Toc33046299" w:history="1">
+          <w:hyperlink w:anchor="_Toc34689060" w:history="1">
             <w:r>
               <w:rPr>
                 <w:rStyle w:val="Hyperlink"/>
@@ -1388,7 +1411,7 @@
                 <w:sz w:val="28"/>
                 <w:szCs w:val="28"/>
               </w:rPr>
-              <w:instrText xml:space="preserve"> PAGEREF _Toc33046299 \h </w:instrText>
+              <w:instrText xml:space="preserve"> PAGEREF _Toc34689060 \h </w:instrText>
             </w:r>
             <w:r>
               <w:rPr>
@@ -1438,13 +1461,14 @@
               <w:tab w:val="right" w:leader="dot" w:pos="9345"/>
             </w:tabs>
             <w:rPr>
-              <w:rFonts w:ascii="Times New Roman" w:hAnsi="Times New Roman" w:cs="Times New Roman"/>
+              <w:rFonts w:ascii="Times New Roman" w:eastAsiaTheme="minorEastAsia" w:hAnsi="Times New Roman" w:cs="Times New Roman"/>
               <w:noProof/>
               <w:sz w:val="28"/>
               <w:szCs w:val="28"/>
+              <w:lang w:val="en-US"/>
             </w:rPr>
           </w:pPr>
-          <w:hyperlink w:anchor="_Toc33046300" w:history="1">
+          <w:hyperlink w:anchor="_Toc34689061" w:history="1">
             <w:r>
               <w:rPr>
                 <w:rStyle w:val="Hyperlink"/>
@@ -1483,7 +1507,7 @@
                 <w:sz w:val="28"/>
                 <w:szCs w:val="28"/>
               </w:rPr>
-              <w:instrText xml:space="preserve"> PAGEREF _Toc33046300 \h </w:instrText>
+              <w:instrText xml:space="preserve"> PAGEREF _Toc34689061 \h </w:instrText>
             </w:r>
             <w:r>
               <w:rPr>
@@ -1533,13 +1557,14 @@
               <w:tab w:val="right" w:leader="dot" w:pos="9345"/>
             </w:tabs>
             <w:rPr>
-              <w:rFonts w:ascii="Times New Roman" w:hAnsi="Times New Roman" w:cs="Times New Roman"/>
+              <w:rFonts w:ascii="Times New Roman" w:eastAsiaTheme="minorEastAsia" w:hAnsi="Times New Roman" w:cs="Times New Roman"/>
               <w:noProof/>
               <w:sz w:val="28"/>
               <w:szCs w:val="28"/>
+              <w:lang w:val="en-US"/>
             </w:rPr>
           </w:pPr>
-          <w:hyperlink w:anchor="_Toc33046301" w:history="1">
+          <w:hyperlink w:anchor="_Toc34689062" w:history="1">
             <w:r>
               <w:rPr>
                 <w:rStyle w:val="Hyperlink"/>
@@ -1578,7 +1603,7 @@
                 <w:sz w:val="28"/>
                 <w:szCs w:val="28"/>
               </w:rPr>
-              <w:instrText xml:space="preserve"> PAGEREF _Toc33046301 \h </w:instrText>
+              <w:instrText xml:space="preserve"> PAGEREF _Toc34689062 \h </w:instrText>
             </w:r>
             <w:r>
               <w:rPr>
@@ -1628,13 +1653,14 @@
               <w:tab w:val="right" w:leader="dot" w:pos="9345"/>
             </w:tabs>
             <w:rPr>
-              <w:rFonts w:ascii="Times New Roman" w:hAnsi="Times New Roman" w:cs="Times New Roman"/>
+              <w:rFonts w:ascii="Times New Roman" w:eastAsiaTheme="minorEastAsia" w:hAnsi="Times New Roman" w:cs="Times New Roman"/>
               <w:noProof/>
               <w:sz w:val="28"/>
               <w:szCs w:val="28"/>
+              <w:lang w:val="en-US"/>
             </w:rPr>
           </w:pPr>
-          <w:hyperlink w:anchor="_Toc33046302" w:history="1">
+          <w:hyperlink w:anchor="_Toc34689063" w:history="1">
             <w:r>
               <w:rPr>
                 <w:rStyle w:val="Hyperlink"/>
@@ -1673,7 +1699,7 @@
                 <w:sz w:val="28"/>
                 <w:szCs w:val="28"/>
               </w:rPr>
-              <w:instrText xml:space="preserve"> PAGEREF _Toc33046302 \h </w:instrText>
+              <w:instrText xml:space="preserve"> PAGEREF _Toc34689063 \h </w:instrText>
             </w:r>
             <w:r>
               <w:rPr>
@@ -1723,13 +1749,14 @@
               <w:tab w:val="right" w:leader="dot" w:pos="9345"/>
             </w:tabs>
             <w:rPr>
-              <w:rFonts w:ascii="Times New Roman" w:hAnsi="Times New Roman" w:cs="Times New Roman"/>
+              <w:rFonts w:ascii="Times New Roman" w:eastAsiaTheme="minorEastAsia" w:hAnsi="Times New Roman" w:cs="Times New Roman"/>
               <w:noProof/>
               <w:sz w:val="28"/>
               <w:szCs w:val="28"/>
+              <w:lang w:val="en-US"/>
             </w:rPr>
           </w:pPr>
-          <w:hyperlink w:anchor="_Toc33046303" w:history="1">
+          <w:hyperlink w:anchor="_Toc34689064" w:history="1">
             <w:r>
               <w:rPr>
                 <w:rStyle w:val="Hyperlink"/>
@@ -1768,7 +1795,7 @@
                 <w:sz w:val="28"/>
                 <w:szCs w:val="28"/>
               </w:rPr>
-              <w:instrText xml:space="preserve"> PAGEREF _Toc33046303 \h </w:instrText>
+              <w:instrText xml:space="preserve"> PAGEREF _Toc34689064 \h </w:instrText>
             </w:r>
             <w:r>
               <w:rPr>
@@ -1818,13 +1845,14 @@
               <w:tab w:val="right" w:leader="dot" w:pos="9345"/>
             </w:tabs>
             <w:rPr>
-              <w:rFonts w:ascii="Times New Roman" w:hAnsi="Times New Roman" w:cs="Times New Roman"/>
+              <w:rFonts w:ascii="Times New Roman" w:eastAsiaTheme="minorEastAsia" w:hAnsi="Times New Roman" w:cs="Times New Roman"/>
               <w:noProof/>
               <w:sz w:val="28"/>
               <w:szCs w:val="28"/>
+              <w:lang w:val="en-US"/>
             </w:rPr>
           </w:pPr>
-          <w:hyperlink w:anchor="_Toc33046304" w:history="1">
+          <w:hyperlink w:anchor="_Toc34689065" w:history="1">
             <w:r>
               <w:rPr>
                 <w:rStyle w:val="Hyperlink"/>
@@ -1833,7 +1861,18 @@
                 <w:sz w:val="28"/>
                 <w:szCs w:val="28"/>
               </w:rPr>
-              <w:t>3 Другий метод – використання вбудованого таймеру</w:t>
+              <w:t xml:space="preserve">3 Другий метод – використання вбудованого таймеру та </w:t>
+            </w:r>
+            <w:r>
+              <w:rPr>
+                <w:rStyle w:val="Hyperlink"/>
+                <w:rFonts w:ascii="Times New Roman" w:hAnsi="Times New Roman" w:cs="Times New Roman"/>
+                <w:noProof/>
+                <w:sz w:val="28"/>
+                <w:szCs w:val="28"/>
+                <w:lang w:val="en-US"/>
+              </w:rPr>
+              <w:t>PWM</w:t>
             </w:r>
             <w:r>
               <w:rPr>
@@ -1863,7 +1902,7 @@
                 <w:sz w:val="28"/>
                 <w:szCs w:val="28"/>
               </w:rPr>
-              <w:instrText xml:space="preserve"> PAGEREF _Toc33046304 \h </w:instrText>
+              <w:instrText xml:space="preserve"> PAGEREF _Toc34689065 \h </w:instrText>
             </w:r>
             <w:r>
               <w:rPr>
@@ -1913,13 +1952,14 @@
               <w:tab w:val="right" w:leader="dot" w:pos="9345"/>
             </w:tabs>
             <w:rPr>
-              <w:rFonts w:ascii="Times New Roman" w:hAnsi="Times New Roman" w:cs="Times New Roman"/>
+              <w:rFonts w:ascii="Times New Roman" w:eastAsiaTheme="minorEastAsia" w:hAnsi="Times New Roman" w:cs="Times New Roman"/>
               <w:noProof/>
               <w:sz w:val="28"/>
               <w:szCs w:val="28"/>
+              <w:lang w:val="en-US"/>
             </w:rPr>
           </w:pPr>
-          <w:hyperlink w:anchor="_Toc33046305" w:history="1">
+          <w:hyperlink w:anchor="_Toc34689066" w:history="1">
             <w:r>
               <w:rPr>
                 <w:rStyle w:val="Hyperlink"/>
@@ -1969,7 +2009,7 @@
                 <w:sz w:val="28"/>
                 <w:szCs w:val="28"/>
               </w:rPr>
-              <w:instrText xml:space="preserve"> PAGEREF _Toc33046305 \h </w:instrText>
+              <w:instrText xml:space="preserve"> PAGEREF _Toc34689066 \h </w:instrText>
             </w:r>
             <w:r>
               <w:rPr>
@@ -2019,13 +2059,14 @@
               <w:tab w:val="right" w:leader="dot" w:pos="9345"/>
             </w:tabs>
             <w:rPr>
-              <w:rFonts w:ascii="Times New Roman" w:hAnsi="Times New Roman" w:cs="Times New Roman"/>
+              <w:rFonts w:ascii="Times New Roman" w:eastAsiaTheme="minorEastAsia" w:hAnsi="Times New Roman" w:cs="Times New Roman"/>
               <w:noProof/>
               <w:sz w:val="28"/>
               <w:szCs w:val="28"/>
+              <w:lang w:val="en-US"/>
             </w:rPr>
           </w:pPr>
-          <w:hyperlink w:anchor="_Toc33046306" w:history="1">
+          <w:hyperlink w:anchor="_Toc34689067" w:history="1">
             <w:r>
               <w:rPr>
                 <w:rStyle w:val="Hyperlink"/>
@@ -2064,7 +2105,7 @@
                 <w:sz w:val="28"/>
                 <w:szCs w:val="28"/>
               </w:rPr>
-              <w:instrText xml:space="preserve"> PAGEREF _Toc33046306 \h </w:instrText>
+              <w:instrText xml:space="preserve"> PAGEREF _Toc34689067 \h </w:instrText>
             </w:r>
             <w:r>
               <w:rPr>
@@ -2114,10 +2155,14 @@
               <w:tab w:val="right" w:leader="dot" w:pos="9345"/>
             </w:tabs>
             <w:rPr>
+              <w:rFonts w:ascii="Times New Roman" w:eastAsiaTheme="minorEastAsia" w:hAnsi="Times New Roman" w:cs="Times New Roman"/>
               <w:noProof/>
+              <w:sz w:val="28"/>
+              <w:szCs w:val="28"/>
+              <w:lang w:val="en-US"/>
             </w:rPr>
           </w:pPr>
-          <w:hyperlink w:anchor="_Toc33046307" w:history="1">
+          <w:hyperlink w:anchor="_Toc34689068" w:history="1">
             <w:r>
               <w:rPr>
                 <w:rStyle w:val="Hyperlink"/>
@@ -2156,7 +2201,124 @@
                 <w:sz w:val="28"/>
                 <w:szCs w:val="28"/>
               </w:rPr>
-              <w:instrText xml:space="preserve"> PAGEREF _Toc33046307 \h </w:instrText>
+              <w:instrText xml:space="preserve"> PAGEREF _Toc34689068 \h </w:instrText>
+            </w:r>
+            <w:r>
+              <w:rPr>
+                <w:rFonts w:ascii="Times New Roman" w:hAnsi="Times New Roman" w:cs="Times New Roman"/>
+                <w:noProof/>
+                <w:webHidden/>
+                <w:sz w:val="28"/>
+                <w:szCs w:val="28"/>
+              </w:rPr>
+            </w:r>
+            <w:r>
+              <w:rPr>
+                <w:rFonts w:ascii="Times New Roman" w:hAnsi="Times New Roman" w:cs="Times New Roman"/>
+                <w:noProof/>
+                <w:webHidden/>
+                <w:sz w:val="28"/>
+                <w:szCs w:val="28"/>
+              </w:rPr>
+              <w:fldChar w:fldCharType="separate"/>
+            </w:r>
+            <w:r>
+              <w:rPr>
+                <w:rFonts w:ascii="Times New Roman" w:hAnsi="Times New Roman" w:cs="Times New Roman"/>
+                <w:noProof/>
+                <w:webHidden/>
+                <w:sz w:val="28"/>
+                <w:szCs w:val="28"/>
+              </w:rPr>
+              <w:t>17</w:t>
+            </w:r>
+            <w:r>
+              <w:rPr>
+                <w:rFonts w:ascii="Times New Roman" w:hAnsi="Times New Roman" w:cs="Times New Roman"/>
+                <w:noProof/>
+                <w:webHidden/>
+                <w:sz w:val="28"/>
+                <w:szCs w:val="28"/>
+              </w:rPr>
+              <w:fldChar w:fldCharType="end"/>
+            </w:r>
+          </w:hyperlink>
+        </w:p>
+        <w:p>
+          <w:pPr>
+            <w:pStyle w:val="TOC1"/>
+            <w:tabs>
+              <w:tab w:val="right" w:leader="dot" w:pos="9345"/>
+            </w:tabs>
+            <w:rPr>
+              <w:rFonts w:ascii="Times New Roman" w:eastAsiaTheme="minorEastAsia" w:hAnsi="Times New Roman" w:cs="Times New Roman"/>
+              <w:noProof/>
+              <w:sz w:val="28"/>
+              <w:szCs w:val="28"/>
+              <w:lang w:val="en-US"/>
+            </w:rPr>
+          </w:pPr>
+          <w:hyperlink w:anchor="_Toc34689069" w:history="1">
+            <w:r>
+              <w:rPr>
+                <w:rStyle w:val="Hyperlink"/>
+                <w:rFonts w:ascii="Times New Roman" w:hAnsi="Times New Roman" w:cs="Times New Roman"/>
+                <w:noProof/>
+                <w:sz w:val="28"/>
+                <w:szCs w:val="28"/>
+              </w:rPr>
+              <w:t xml:space="preserve">4 Зміна </w:t>
+            </w:r>
+            <w:r>
+              <w:rPr>
+                <w:rStyle w:val="Hyperlink"/>
+                <w:rFonts w:ascii="Times New Roman" w:hAnsi="Times New Roman" w:cs="Times New Roman"/>
+                <w:noProof/>
+                <w:sz w:val="28"/>
+                <w:szCs w:val="28"/>
+                <w:lang w:val="en-US"/>
+              </w:rPr>
+              <w:t>fuse</w:t>
+            </w:r>
+            <w:r>
+              <w:rPr>
+                <w:rStyle w:val="Hyperlink"/>
+                <w:rFonts w:ascii="Times New Roman" w:hAnsi="Times New Roman" w:cs="Times New Roman"/>
+                <w:noProof/>
+                <w:sz w:val="28"/>
+                <w:szCs w:val="28"/>
+              </w:rPr>
+              <w:t xml:space="preserve"> бітів</w:t>
+            </w:r>
+            <w:r>
+              <w:rPr>
+                <w:rFonts w:ascii="Times New Roman" w:hAnsi="Times New Roman" w:cs="Times New Roman"/>
+                <w:noProof/>
+                <w:webHidden/>
+                <w:sz w:val="28"/>
+                <w:szCs w:val="28"/>
+              </w:rPr>
+              <w:tab/>
+            </w:r>
+            <w:r>
+              <w:rPr>
+                <w:rFonts w:ascii="Times New Roman" w:hAnsi="Times New Roman" w:cs="Times New Roman"/>
+                <w:noProof/>
+                <w:webHidden/>
+                <w:sz w:val="28"/>
+                <w:szCs w:val="28"/>
+              </w:rPr>
+              <w:fldChar w:fldCharType="begin"/>
+            </w:r>
+            <w:r>
+              <w:rPr>
+                <w:rFonts w:ascii="Times New Roman" w:hAnsi="Times New Roman" w:cs="Times New Roman"/>
+                <w:noProof/>
+                <w:webHidden/>
+                <w:sz w:val="28"/>
+                <w:szCs w:val="28"/>
+              </w:rPr>
+              <w:instrText xml:space="preserve"> PAGEREF _Toc34689069 \h </w:instrText>
             </w:r>
             <w:r>
               <w:rPr>
@@ -2202,9 +2364,12 @@
         <w:p>
           <w:r>
             <w:rPr>
+              <w:rFonts w:ascii="Times New Roman" w:hAnsi="Times New Roman" w:cs="Times New Roman"/>
               <w:b/>
               <w:bCs/>
               <w:noProof/>
+              <w:sz w:val="28"/>
+              <w:szCs w:val="28"/>
             </w:rPr>
             <w:fldChar w:fldCharType="end"/>
           </w:r>
@@ -2232,7 +2397,7 @@
       <w:pPr>
         <w:pStyle w:val="Heading1"/>
       </w:pPr>
-      <w:bookmarkStart w:id="1" w:name="_Toc33046298"/>
+      <w:bookmarkStart w:id="0" w:name="_Toc34689059"/>
       <w:r>
         <w:lastRenderedPageBreak/>
         <w:t xml:space="preserve">1 </w:t>
@@ -2240,7 +2405,7 @@
       <w:r>
         <w:t>Вступ та теоретичні відомості</w:t>
       </w:r>
-      <w:bookmarkEnd w:id="1"/>
+      <w:bookmarkEnd w:id="0"/>
     </w:p>
     <w:p>
       <w:pPr>
@@ -2326,7 +2491,6 @@
         </w:rPr>
         <w:t xml:space="preserve">На цій платі встановлено мікроконтролер </w:t>
       </w:r>
-      <w:proofErr w:type="spellStart"/>
       <w:r>
         <w:rPr>
           <w:rFonts w:ascii="Times New Roman" w:hAnsi="Times New Roman" w:cs="Times New Roman"/>
@@ -2336,7 +2500,6 @@
         </w:rPr>
         <w:t>ATMega</w:t>
       </w:r>
-      <w:proofErr w:type="spellEnd"/>
       <w:r>
         <w:rPr>
           <w:rFonts w:ascii="Times New Roman" w:hAnsi="Times New Roman" w:cs="Times New Roman"/>
@@ -2758,25 +2921,16 @@
           <w:sz w:val="28"/>
           <w:szCs w:val="28"/>
         </w:rPr>
-        <w:t xml:space="preserve"> 8.9), але це потребує використання зовнішнього </w:t>
-      </w:r>
-      <w:proofErr w:type="spellStart"/>
-      <w:r>
-        <w:rPr>
-          <w:rFonts w:ascii="Times New Roman" w:eastAsiaTheme="minorEastAsia" w:hAnsi="Times New Roman" w:cs="Times New Roman"/>
-          <w:sz w:val="28"/>
-          <w:szCs w:val="28"/>
-        </w:rPr>
-        <w:t>програматора</w:t>
-      </w:r>
-      <w:proofErr w:type="spellEnd"/>
-      <w:r>
-        <w:rPr>
-          <w:rFonts w:ascii="Times New Roman" w:eastAsiaTheme="minorEastAsia" w:hAnsi="Times New Roman" w:cs="Times New Roman"/>
-          <w:sz w:val="28"/>
-          <w:szCs w:val="28"/>
-        </w:rPr>
-        <w:t xml:space="preserve">, щоб модифікувати так звані </w:t>
+        <w:t xml:space="preserve"> 8.9), але це потребує використання зовнішнього програматора, щоб модифікувати так звані </w:t>
+      </w:r>
+      <w:r>
+        <w:rPr>
+          <w:rFonts w:ascii="Times New Roman" w:eastAsiaTheme="minorEastAsia" w:hAnsi="Times New Roman" w:cs="Times New Roman"/>
+          <w:sz w:val="28"/>
+          <w:szCs w:val="28"/>
+          <w:lang w:val="en-US"/>
+        </w:rPr>
+        <w:t>fuse</w:t>
       </w:r>
       <w:r>
         <w:rPr>
@@ -2785,16 +2939,15 @@
           <w:szCs w:val="28"/>
           <w:lang w:val="ru-RU"/>
         </w:rPr>
-        <w:t>“</w:t>
-      </w:r>
-      <w:r>
-        <w:rPr>
-          <w:rFonts w:ascii="Times New Roman" w:eastAsiaTheme="minorEastAsia" w:hAnsi="Times New Roman" w:cs="Times New Roman"/>
-          <w:sz w:val="28"/>
-          <w:szCs w:val="28"/>
-          <w:lang w:val="en-US"/>
-        </w:rPr>
-        <w:t>fuse</w:t>
+        <w:t xml:space="preserve"> </w:t>
+      </w:r>
+      <w:r>
+        <w:rPr>
+          <w:rFonts w:ascii="Times New Roman" w:eastAsiaTheme="minorEastAsia" w:hAnsi="Times New Roman" w:cs="Times New Roman"/>
+          <w:sz w:val="28"/>
+          <w:szCs w:val="28"/>
+        </w:rPr>
+        <w:t>біти</w:t>
       </w:r>
       <w:r>
         <w:rPr>
@@ -2803,25 +2956,7 @@
           <w:szCs w:val="28"/>
           <w:lang w:val="ru-RU"/>
         </w:rPr>
-        <w:t xml:space="preserve"> </w:t>
-      </w:r>
-      <w:r>
-        <w:rPr>
-          <w:rFonts w:ascii="Times New Roman" w:eastAsiaTheme="minorEastAsia" w:hAnsi="Times New Roman" w:cs="Times New Roman"/>
-          <w:sz w:val="28"/>
-          <w:szCs w:val="28"/>
-          <w:lang w:val="en-US"/>
-        </w:rPr>
-        <w:t>bits</w:t>
-      </w:r>
-      <w:r>
-        <w:rPr>
-          <w:rFonts w:ascii="Times New Roman" w:eastAsiaTheme="minorEastAsia" w:hAnsi="Times New Roman" w:cs="Times New Roman"/>
-          <w:sz w:val="28"/>
-          <w:szCs w:val="28"/>
-          <w:lang w:val="ru-RU"/>
-        </w:rPr>
-        <w:t>” ([2] 27.2).</w:t>
+        <w:t xml:space="preserve"> ([2] 27.2).</w:t>
       </w:r>
       <w:r>
         <w:rPr>
@@ -3033,86 +3168,137 @@
       <w:pPr>
         <w:pStyle w:val="Heading1"/>
       </w:pPr>
-      <w:bookmarkStart w:id="2" w:name="_Toc33046299"/>
+      <w:bookmarkStart w:id="1" w:name="_Toc34689060"/>
       <w:r>
         <w:t>2 Отримання максимальної частоти</w:t>
       </w:r>
       <w:r>
         <w:t xml:space="preserve"> методом простого повторення</w:t>
       </w:r>
+      <w:bookmarkEnd w:id="1"/>
+    </w:p>
+    <w:p>
+      <w:pPr>
+        <w:pStyle w:val="Heading2"/>
+      </w:pPr>
+      <w:bookmarkStart w:id="2" w:name="_Toc34689061"/>
+      <w:r>
+        <w:t xml:space="preserve">2.1 </w:t>
+      </w:r>
+      <w:r>
+        <w:t>Перш</w:t>
+      </w:r>
+      <w:r>
+        <w:t>а</w:t>
+      </w:r>
+      <w:r>
+        <w:t xml:space="preserve"> </w:t>
+      </w:r>
+      <w:r>
+        <w:t>спроба – використання digitalWrite</w:t>
+      </w:r>
       <w:bookmarkEnd w:id="2"/>
     </w:p>
     <w:p>
       <w:pPr>
-        <w:pStyle w:val="Heading2"/>
-      </w:pPr>
-      <w:bookmarkStart w:id="3" w:name="_Toc33046300"/>
-      <w:r>
-        <w:t xml:space="preserve">2.1 </w:t>
-      </w:r>
-      <w:r>
-        <w:t>Перш</w:t>
-      </w:r>
-      <w:r>
-        <w:t>а</w:t>
-      </w:r>
-      <w:r>
+        <w:spacing w:after="120" w:line="480" w:lineRule="auto"/>
+        <w:rPr>
+          <w:rFonts w:ascii="Times New Roman" w:eastAsiaTheme="minorEastAsia" w:hAnsi="Times New Roman" w:cs="Times New Roman"/>
+          <w:sz w:val="28"/>
+          <w:szCs w:val="28"/>
+        </w:rPr>
+      </w:pPr>
+      <w:r>
+        <w:rPr>
+          <w:rFonts w:ascii="Times New Roman" w:eastAsiaTheme="minorEastAsia" w:hAnsi="Times New Roman" w:cs="Times New Roman"/>
+          <w:sz w:val="28"/>
+          <w:szCs w:val="28"/>
+        </w:rPr>
+        <w:t xml:space="preserve">Найочевиднішим способом отримання максимальної вихідної частоти є чередування команд </w:t>
+      </w:r>
+      <w:r>
+        <w:rPr>
+          <w:rFonts w:ascii="Consolas" w:eastAsiaTheme="minorEastAsia" w:hAnsi="Consolas" w:cs="Times New Roman"/>
+          <w:sz w:val="28"/>
+          <w:szCs w:val="28"/>
+          <w:lang w:val="en-US"/>
+        </w:rPr>
+        <w:t>digitalWrit</w:t>
+      </w:r>
+      <w:r>
+        <w:rPr>
+          <w:rFonts w:ascii="Consolas" w:eastAsiaTheme="minorEastAsia" w:hAnsi="Consolas" w:cs="Times New Roman"/>
+          <w:sz w:val="28"/>
+          <w:szCs w:val="28"/>
+          <w:lang w:val="en-US"/>
+        </w:rPr>
+        <w:t>e</w:t>
+      </w:r>
+      <w:r>
+        <w:rPr>
+          <w:rFonts w:ascii="Consolas" w:eastAsiaTheme="minorEastAsia" w:hAnsi="Consolas" w:cs="Times New Roman"/>
+          <w:sz w:val="28"/>
+          <w:szCs w:val="28"/>
+        </w:rPr>
+        <w:t>(</w:t>
+      </w:r>
+      <w:r>
+        <w:rPr>
+          <w:rFonts w:ascii="Consolas" w:eastAsiaTheme="minorEastAsia" w:hAnsi="Consolas" w:cs="Times New Roman"/>
+          <w:sz w:val="28"/>
+          <w:szCs w:val="28"/>
+          <w:lang w:val="en-US"/>
+        </w:rPr>
+        <w:t>pin</w:t>
+      </w:r>
+      <w:r>
+        <w:rPr>
+          <w:rFonts w:ascii="Consolas" w:eastAsiaTheme="minorEastAsia" w:hAnsi="Consolas" w:cs="Times New Roman"/>
+          <w:sz w:val="28"/>
+          <w:szCs w:val="28"/>
+        </w:rPr>
+        <w:t xml:space="preserve">, </w:t>
+      </w:r>
+      <w:r>
+        <w:rPr>
+          <w:rFonts w:ascii="Consolas" w:eastAsiaTheme="minorEastAsia" w:hAnsi="Consolas" w:cs="Times New Roman"/>
+          <w:sz w:val="28"/>
+          <w:szCs w:val="28"/>
+          <w:lang w:val="en-US"/>
+        </w:rPr>
+        <w:t>HIGH</w:t>
+      </w:r>
+      <w:r>
+        <w:rPr>
+          <w:rFonts w:ascii="Consolas" w:eastAsiaTheme="minorEastAsia" w:hAnsi="Consolas" w:cs="Times New Roman"/>
+          <w:sz w:val="28"/>
+          <w:szCs w:val="28"/>
+        </w:rPr>
+        <w:t>)</w:t>
+      </w:r>
+      <w:r>
+        <w:rPr>
+          <w:rFonts w:ascii="Consolas" w:eastAsiaTheme="minorEastAsia" w:hAnsi="Consolas" w:cs="Times New Roman"/>
+          <w:sz w:val="28"/>
+          <w:szCs w:val="28"/>
+        </w:rPr>
         <w:t xml:space="preserve"> </w:t>
       </w:r>
       <w:r>
-        <w:t xml:space="preserve">спроба – використання </w:t>
-      </w:r>
-      <w:proofErr w:type="spellStart"/>
-      <w:r>
-        <w:t>digitalWrite</w:t>
-      </w:r>
-      <w:bookmarkEnd w:id="3"/>
-      <w:proofErr w:type="spellEnd"/>
-    </w:p>
-    <w:p>
-      <w:pPr>
-        <w:spacing w:after="120" w:line="480" w:lineRule="auto"/>
-        <w:rPr>
-          <w:rFonts w:ascii="Times New Roman" w:eastAsiaTheme="minorEastAsia" w:hAnsi="Times New Roman" w:cs="Times New Roman"/>
-          <w:sz w:val="28"/>
-          <w:szCs w:val="28"/>
-        </w:rPr>
-      </w:pPr>
-      <w:r>
-        <w:rPr>
-          <w:rFonts w:ascii="Times New Roman" w:eastAsiaTheme="minorEastAsia" w:hAnsi="Times New Roman" w:cs="Times New Roman"/>
-          <w:sz w:val="28"/>
-          <w:szCs w:val="28"/>
-        </w:rPr>
-        <w:t xml:space="preserve">Найочевиднішим способом отримання максимальної вихідної частоти є </w:t>
-      </w:r>
-      <w:proofErr w:type="spellStart"/>
-      <w:r>
-        <w:rPr>
-          <w:rFonts w:ascii="Times New Roman" w:eastAsiaTheme="minorEastAsia" w:hAnsi="Times New Roman" w:cs="Times New Roman"/>
-          <w:sz w:val="28"/>
-          <w:szCs w:val="28"/>
-        </w:rPr>
-        <w:t>чередування</w:t>
-      </w:r>
-      <w:proofErr w:type="spellEnd"/>
-      <w:r>
-        <w:rPr>
-          <w:rFonts w:ascii="Times New Roman" w:eastAsiaTheme="minorEastAsia" w:hAnsi="Times New Roman" w:cs="Times New Roman"/>
-          <w:sz w:val="28"/>
-          <w:szCs w:val="28"/>
-        </w:rPr>
-        <w:t xml:space="preserve"> команд </w:t>
-      </w:r>
-      <w:proofErr w:type="spellStart"/>
+        <w:rPr>
+          <w:rFonts w:ascii="Times New Roman" w:eastAsiaTheme="minorEastAsia" w:hAnsi="Times New Roman" w:cs="Times New Roman"/>
+          <w:sz w:val="28"/>
+          <w:szCs w:val="28"/>
+        </w:rPr>
+        <w:t>та</w:t>
+      </w:r>
       <w:r>
         <w:rPr>
           <w:rFonts w:ascii="Consolas" w:eastAsiaTheme="minorEastAsia" w:hAnsi="Consolas" w:cs="Times New Roman"/>
           <w:sz w:val="28"/>
           <w:szCs w:val="28"/>
-          <w:lang w:val="en-US"/>
-        </w:rPr>
-        <w:t>digitalWrit</w:t>
+        </w:rPr>
+        <w:t xml:space="preserve"> </w:t>
       </w:r>
       <w:r>
         <w:rPr>
@@ -3121,86 +3307,8 @@
           <w:szCs w:val="28"/>
           <w:lang w:val="en-US"/>
         </w:rPr>
-        <w:t>e</w:t>
-      </w:r>
-      <w:proofErr w:type="spellEnd"/>
-      <w:r>
-        <w:rPr>
-          <w:rFonts w:ascii="Consolas" w:eastAsiaTheme="minorEastAsia" w:hAnsi="Consolas" w:cs="Times New Roman"/>
-          <w:sz w:val="28"/>
-          <w:szCs w:val="28"/>
-        </w:rPr>
-        <w:t>(</w:t>
-      </w:r>
-      <w:r>
-        <w:rPr>
-          <w:rFonts w:ascii="Consolas" w:eastAsiaTheme="minorEastAsia" w:hAnsi="Consolas" w:cs="Times New Roman"/>
-          <w:sz w:val="28"/>
-          <w:szCs w:val="28"/>
-          <w:lang w:val="en-US"/>
-        </w:rPr>
-        <w:t>pin</w:t>
-      </w:r>
-      <w:r>
-        <w:rPr>
-          <w:rFonts w:ascii="Consolas" w:eastAsiaTheme="minorEastAsia" w:hAnsi="Consolas" w:cs="Times New Roman"/>
-          <w:sz w:val="28"/>
-          <w:szCs w:val="28"/>
-        </w:rPr>
-        <w:t xml:space="preserve">, </w:t>
-      </w:r>
-      <w:r>
-        <w:rPr>
-          <w:rFonts w:ascii="Consolas" w:eastAsiaTheme="minorEastAsia" w:hAnsi="Consolas" w:cs="Times New Roman"/>
-          <w:sz w:val="28"/>
-          <w:szCs w:val="28"/>
-          <w:lang w:val="en-US"/>
-        </w:rPr>
-        <w:t>HIGH</w:t>
-      </w:r>
-      <w:r>
-        <w:rPr>
-          <w:rFonts w:ascii="Consolas" w:eastAsiaTheme="minorEastAsia" w:hAnsi="Consolas" w:cs="Times New Roman"/>
-          <w:sz w:val="28"/>
-          <w:szCs w:val="28"/>
-        </w:rPr>
-        <w:t>)</w:t>
-      </w:r>
-      <w:r>
-        <w:rPr>
-          <w:rFonts w:ascii="Consolas" w:eastAsiaTheme="minorEastAsia" w:hAnsi="Consolas" w:cs="Times New Roman"/>
-          <w:sz w:val="28"/>
-          <w:szCs w:val="28"/>
-        </w:rPr>
-        <w:t xml:space="preserve"> </w:t>
-      </w:r>
-      <w:r>
-        <w:rPr>
-          <w:rFonts w:ascii="Times New Roman" w:eastAsiaTheme="minorEastAsia" w:hAnsi="Times New Roman" w:cs="Times New Roman"/>
-          <w:sz w:val="28"/>
-          <w:szCs w:val="28"/>
-        </w:rPr>
-        <w:t>та</w:t>
-      </w:r>
-      <w:r>
-        <w:rPr>
-          <w:rFonts w:ascii="Consolas" w:eastAsiaTheme="minorEastAsia" w:hAnsi="Consolas" w:cs="Times New Roman"/>
-          <w:sz w:val="28"/>
-          <w:szCs w:val="28"/>
-        </w:rPr>
-        <w:t xml:space="preserve"> </w:t>
-      </w:r>
-      <w:proofErr w:type="spellStart"/>
-      <w:r>
-        <w:rPr>
-          <w:rFonts w:ascii="Consolas" w:eastAsiaTheme="minorEastAsia" w:hAnsi="Consolas" w:cs="Times New Roman"/>
-          <w:sz w:val="28"/>
-          <w:szCs w:val="28"/>
-          <w:lang w:val="en-US"/>
-        </w:rPr>
         <w:t>digitalRead</w:t>
       </w:r>
-      <w:proofErr w:type="spellEnd"/>
       <w:r>
         <w:rPr>
           <w:rFonts w:ascii="Consolas" w:eastAsiaTheme="minorEastAsia" w:hAnsi="Consolas" w:cs="Times New Roman"/>
@@ -3906,7 +4014,6 @@
         </w:rPr>
         <w:t xml:space="preserve"> мікроконтролера збережена в пам’яті самого чипа і функція </w:t>
       </w:r>
-      <w:proofErr w:type="spellStart"/>
       <w:r>
         <w:rPr>
           <w:rFonts w:ascii="Consolas" w:eastAsiaTheme="minorEastAsia" w:hAnsi="Consolas" w:cs="Times New Roman"/>
@@ -3925,7 +4032,6 @@
         </w:rPr>
         <w:t>e</w:t>
       </w:r>
-      <w:proofErr w:type="spellEnd"/>
       <w:r>
         <w:rPr>
           <w:rFonts w:ascii="Consolas" w:eastAsiaTheme="minorEastAsia" w:hAnsi="Consolas" w:cs="Times New Roman"/>
@@ -4205,23 +4311,13 @@
         </w:rPr>
         <w:t xml:space="preserve"> – </w:t>
       </w:r>
-      <w:proofErr w:type="spellStart"/>
-      <w:r>
-        <w:rPr>
-          <w:rFonts w:ascii="Times New Roman" w:eastAsiaTheme="minorEastAsia" w:hAnsi="Times New Roman" w:cs="Times New Roman"/>
-          <w:sz w:val="28"/>
-          <w:szCs w:val="28"/>
-        </w:rPr>
-        <w:t>широтно</w:t>
-      </w:r>
-      <w:proofErr w:type="spellEnd"/>
-      <w:r>
-        <w:rPr>
-          <w:rFonts w:ascii="Times New Roman" w:eastAsiaTheme="minorEastAsia" w:hAnsi="Times New Roman" w:cs="Times New Roman"/>
-          <w:sz w:val="28"/>
-          <w:szCs w:val="28"/>
-        </w:rPr>
-        <w:t>-імпульсна модуляція)</w:t>
+      <w:r>
+        <w:rPr>
+          <w:rFonts w:ascii="Times New Roman" w:eastAsiaTheme="minorEastAsia" w:hAnsi="Times New Roman" w:cs="Times New Roman"/>
+          <w:sz w:val="28"/>
+          <w:szCs w:val="28"/>
+        </w:rPr>
+        <w:t>широтно-імпульсна модуляція)</w:t>
       </w:r>
       <w:r>
         <w:rPr>
@@ -4269,7 +4365,7 @@
       <w:pPr>
         <w:pStyle w:val="Heading2"/>
       </w:pPr>
-      <w:bookmarkStart w:id="4" w:name="_Toc33046301"/>
+      <w:bookmarkStart w:id="3" w:name="_Toc34689062"/>
       <w:r>
         <w:t>2.</w:t>
       </w:r>
@@ -4288,7 +4384,7 @@
       <w:r>
         <w:t>спроба – використання регістрів</w:t>
       </w:r>
-      <w:bookmarkEnd w:id="4"/>
+      <w:bookmarkEnd w:id="3"/>
     </w:p>
     <w:p>
       <w:pPr>
@@ -4640,25 +4736,7 @@
           <w:sz w:val="28"/>
           <w:szCs w:val="28"/>
         </w:rPr>
-        <w:t xml:space="preserve">Як бачимо, логічна одиниця встановлюється всього на 1 </w:t>
-      </w:r>
-      <w:proofErr w:type="spellStart"/>
-      <w:r>
-        <w:rPr>
-          <w:rFonts w:ascii="Times New Roman" w:eastAsiaTheme="minorEastAsia" w:hAnsi="Times New Roman" w:cs="Times New Roman"/>
-          <w:sz w:val="28"/>
-          <w:szCs w:val="28"/>
-        </w:rPr>
-        <w:t>мкс</w:t>
-      </w:r>
-      <w:proofErr w:type="spellEnd"/>
-      <w:r>
-        <w:rPr>
-          <w:rFonts w:ascii="Times New Roman" w:eastAsiaTheme="minorEastAsia" w:hAnsi="Times New Roman" w:cs="Times New Roman"/>
-          <w:sz w:val="28"/>
-          <w:szCs w:val="28"/>
-        </w:rPr>
-        <w:t>, тобто на один такт процесора, проте весь цикл займає 6 тактів.</w:t>
+        <w:t>Як бачимо, логічна одиниця встановлюється всього на 1 мкс, тобто на один такт процесора, проте весь цикл займає 6 тактів.</w:t>
       </w:r>
       <w:r>
         <w:rPr>
@@ -4767,7 +4845,7 @@
       <w:pPr>
         <w:pStyle w:val="Heading2"/>
       </w:pPr>
-      <w:bookmarkStart w:id="5" w:name="_Toc33046302"/>
+      <w:bookmarkStart w:id="4" w:name="_Toc34689063"/>
       <w:r>
         <w:t>2.</w:t>
       </w:r>
@@ -4783,7 +4861,7 @@
       <w:r>
         <w:t>а реалізація</w:t>
       </w:r>
-      <w:bookmarkEnd w:id="5"/>
+      <w:bookmarkEnd w:id="4"/>
     </w:p>
     <w:p>
       <w:pPr>
@@ -5576,7 +5654,7 @@
       <w:pPr>
         <w:pStyle w:val="Heading2"/>
       </w:pPr>
-      <w:bookmarkStart w:id="6" w:name="_Toc33046303"/>
+      <w:bookmarkStart w:id="5" w:name="_Toc34689064"/>
       <w:r>
         <w:lastRenderedPageBreak/>
         <w:t>2.</w:t>
@@ -5590,10 +5668,93 @@
       <w:r>
         <w:t>Висновки</w:t>
       </w:r>
+      <w:bookmarkEnd w:id="5"/>
+    </w:p>
+    <w:p>
+      <w:pPr>
+        <w:spacing w:after="120" w:line="480" w:lineRule="auto"/>
+        <w:rPr>
+          <w:rFonts w:ascii="Times New Roman" w:eastAsiaTheme="minorEastAsia" w:hAnsi="Times New Roman" w:cs="Times New Roman"/>
+          <w:sz w:val="28"/>
+          <w:szCs w:val="28"/>
+        </w:rPr>
+      </w:pPr>
+      <w:r>
+        <w:rPr>
+          <w:rFonts w:ascii="Times New Roman" w:eastAsiaTheme="minorEastAsia" w:hAnsi="Times New Roman" w:cs="Times New Roman"/>
+          <w:sz w:val="28"/>
+          <w:szCs w:val="28"/>
+        </w:rPr>
+        <w:t xml:space="preserve">З отриманих результатів можна зробити висновок, що за допомогою методу простого повтору можна отримати максимальну теоретично можливу частоту вихідного сигналу, а також будь-яку кратну їй частоту. Перевагою цього методу є </w:t>
+      </w:r>
+      <w:r>
+        <w:rPr>
+          <w:rFonts w:ascii="Times New Roman" w:eastAsiaTheme="minorEastAsia" w:hAnsi="Times New Roman" w:cs="Times New Roman"/>
+          <w:sz w:val="28"/>
+          <w:szCs w:val="28"/>
+        </w:rPr>
+        <w:t>те, що можна регулювати, яку частину періоду на виході буде логічна одиниця. Недоліками є відносна складність реалізації, яка потребує прописування макросів, а також, те, що цей метод при роботі постійно використовує процесор мікроконтролера, і тому ніякий інший код не може виконуватися одночасно</w:t>
+      </w:r>
+      <w:r>
+        <w:rPr>
+          <w:rFonts w:ascii="Times New Roman" w:eastAsiaTheme="minorEastAsia" w:hAnsi="Times New Roman" w:cs="Times New Roman"/>
+          <w:sz w:val="28"/>
+          <w:szCs w:val="28"/>
+        </w:rPr>
+        <w:t xml:space="preserve"> з ним</w:t>
+      </w:r>
+      <w:r>
+        <w:rPr>
+          <w:rFonts w:ascii="Times New Roman" w:eastAsiaTheme="minorEastAsia" w:hAnsi="Times New Roman" w:cs="Times New Roman"/>
+          <w:sz w:val="28"/>
+          <w:szCs w:val="28"/>
+        </w:rPr>
+        <w:t>.</w:t>
+      </w:r>
+    </w:p>
+    <w:p>
+      <w:pPr>
+        <w:pStyle w:val="Heading1"/>
+        <w:rPr>
+          <w:lang w:val="ru-RU"/>
+        </w:rPr>
+      </w:pPr>
+      <w:bookmarkStart w:id="6" w:name="_Toc34689065"/>
+      <w:r>
+        <w:t xml:space="preserve">3 Другий метод – використання вбудованого таймеру та </w:t>
+      </w:r>
+      <w:r>
+        <w:rPr>
+          <w:lang w:val="en-US"/>
+        </w:rPr>
+        <w:t>PWM</w:t>
+      </w:r>
       <w:bookmarkEnd w:id="6"/>
     </w:p>
     <w:p>
       <w:pPr>
+        <w:pStyle w:val="Heading2"/>
+        <w:rPr>
+          <w:lang w:val="ru-RU"/>
+        </w:rPr>
+      </w:pPr>
+      <w:bookmarkStart w:id="7" w:name="_Toc34689066"/>
+      <w:r>
+        <w:t>3.1</w:t>
+      </w:r>
+      <w:r>
+        <w:t xml:space="preserve"> Принцип роботи таймеру та </w:t>
+      </w:r>
+      <w:r>
+        <w:rPr>
+          <w:lang w:val="en-US"/>
+        </w:rPr>
+        <w:t>PWM</w:t>
+      </w:r>
+      <w:bookmarkEnd w:id="7"/>
+    </w:p>
+    <w:p>
+      <w:pPr>
         <w:spacing w:after="120" w:line="480" w:lineRule="auto"/>
         <w:rPr>
           <w:rFonts w:ascii="Times New Roman" w:eastAsiaTheme="minorEastAsia" w:hAnsi="Times New Roman" w:cs="Times New Roman"/>
@@ -5607,92 +5768,8 @@
           <w:sz w:val="28"/>
           <w:szCs w:val="28"/>
         </w:rPr>
-        <w:t xml:space="preserve">З отриманих результатів можна зробити висновок, що за допомогою методу простого повтору можна отримати максимальну теоретично можливу частоту вихідного сигналу, а також будь-яку кратну їй частоту. Перевагою цього методу є </w:t>
-      </w:r>
-      <w:r>
-        <w:rPr>
-          <w:rFonts w:ascii="Times New Roman" w:eastAsiaTheme="minorEastAsia" w:hAnsi="Times New Roman" w:cs="Times New Roman"/>
-          <w:sz w:val="28"/>
-          <w:szCs w:val="28"/>
-        </w:rPr>
-        <w:t>те, що можна регулювати, яку частину періоду на виході буде логічна одиниця. Недоліками є відносна складність реалізації, яка потребує прописування макросів, а також, те, що цей метод при роботі постійно використовує процесор мікроконтролера, і тому ніякий інший код не може виконуватися одночасно</w:t>
-      </w:r>
-      <w:r>
-        <w:rPr>
-          <w:rFonts w:ascii="Times New Roman" w:eastAsiaTheme="minorEastAsia" w:hAnsi="Times New Roman" w:cs="Times New Roman"/>
-          <w:sz w:val="28"/>
-          <w:szCs w:val="28"/>
-        </w:rPr>
-        <w:t xml:space="preserve"> з ним</w:t>
-      </w:r>
-      <w:r>
-        <w:rPr>
-          <w:rFonts w:ascii="Times New Roman" w:eastAsiaTheme="minorEastAsia" w:hAnsi="Times New Roman" w:cs="Times New Roman"/>
-          <w:sz w:val="28"/>
-          <w:szCs w:val="28"/>
-        </w:rPr>
-        <w:t>.</w:t>
-      </w:r>
-    </w:p>
-    <w:p>
-      <w:pPr>
-        <w:pStyle w:val="Heading1"/>
-        <w:rPr>
-          <w:lang w:val="ru-RU"/>
-        </w:rPr>
-      </w:pPr>
-      <w:bookmarkStart w:id="7" w:name="_Toc33046304"/>
-      <w:r>
-        <w:t xml:space="preserve">3 Другий метод – використання вбудованого таймеру та </w:t>
-      </w:r>
-      <w:r>
-        <w:rPr>
-          <w:lang w:val="en-US"/>
-        </w:rPr>
-        <w:t>PWM</w:t>
-      </w:r>
-      <w:bookmarkEnd w:id="7"/>
-    </w:p>
-    <w:p>
-      <w:pPr>
-        <w:pStyle w:val="Heading2"/>
-        <w:rPr>
-          <w:lang w:val="ru-RU"/>
-        </w:rPr>
-      </w:pPr>
-      <w:bookmarkStart w:id="8" w:name="_Toc33046305"/>
-      <w:r>
-        <w:t>3.1</w:t>
-      </w:r>
-      <w:r>
-        <w:t xml:space="preserve"> Принцип роботи таймеру та </w:t>
-      </w:r>
-      <w:r>
-        <w:rPr>
-          <w:lang w:val="en-US"/>
-        </w:rPr>
-        <w:t>PWM</w:t>
-      </w:r>
-      <w:bookmarkEnd w:id="8"/>
-    </w:p>
-    <w:p>
-      <w:pPr>
-        <w:spacing w:after="120" w:line="480" w:lineRule="auto"/>
-        <w:rPr>
-          <w:rFonts w:ascii="Times New Roman" w:eastAsiaTheme="minorEastAsia" w:hAnsi="Times New Roman" w:cs="Times New Roman"/>
-          <w:sz w:val="28"/>
-          <w:szCs w:val="28"/>
-        </w:rPr>
-      </w:pPr>
-      <w:r>
-        <w:rPr>
-          <w:rFonts w:ascii="Times New Roman" w:eastAsiaTheme="minorEastAsia" w:hAnsi="Times New Roman" w:cs="Times New Roman"/>
-          <w:sz w:val="28"/>
-          <w:szCs w:val="28"/>
-        </w:rPr>
         <w:t xml:space="preserve">Мікроконтролер </w:t>
       </w:r>
-      <w:proofErr w:type="spellStart"/>
       <w:r>
         <w:rPr>
           <w:rFonts w:ascii="Times New Roman" w:eastAsiaTheme="minorEastAsia" w:hAnsi="Times New Roman" w:cs="Times New Roman"/>
@@ -5702,7 +5779,6 @@
         </w:rPr>
         <w:t>ATmega</w:t>
       </w:r>
-      <w:proofErr w:type="spellEnd"/>
       <w:r>
         <w:rPr>
           <w:rFonts w:ascii="Times New Roman" w:eastAsiaTheme="minorEastAsia" w:hAnsi="Times New Roman" w:cs="Times New Roman"/>
@@ -5952,25 +6028,7 @@
           <w:sz w:val="28"/>
           <w:szCs w:val="28"/>
         </w:rPr>
-        <w:t xml:space="preserve"> 1 та 2 можна використовувати для генерації </w:t>
-      </w:r>
-      <w:proofErr w:type="spellStart"/>
-      <w:r>
-        <w:rPr>
-          <w:rFonts w:ascii="Times New Roman" w:eastAsiaTheme="minorEastAsia" w:hAnsi="Times New Roman" w:cs="Times New Roman"/>
-          <w:sz w:val="28"/>
-          <w:szCs w:val="28"/>
-        </w:rPr>
-        <w:t>широтно</w:t>
-      </w:r>
-      <w:proofErr w:type="spellEnd"/>
-      <w:r>
-        <w:rPr>
-          <w:rFonts w:ascii="Times New Roman" w:eastAsiaTheme="minorEastAsia" w:hAnsi="Times New Roman" w:cs="Times New Roman"/>
-          <w:sz w:val="28"/>
-          <w:szCs w:val="28"/>
-        </w:rPr>
-        <w:t xml:space="preserve">-імпульсно модульованого </w:t>
+        <w:t xml:space="preserve"> 1 та 2 можна використовувати для генерації широтно-імпульсно модульованого </w:t>
       </w:r>
       <w:r>
         <w:rPr>
@@ -6371,7 +6429,7 @@
       <w:pPr>
         <w:pStyle w:val="Heading2"/>
       </w:pPr>
-      <w:bookmarkStart w:id="9" w:name="_Toc33046306"/>
+      <w:bookmarkStart w:id="8" w:name="_Toc34689067"/>
       <w:r>
         <w:t>3.</w:t>
       </w:r>
@@ -6384,7 +6442,7 @@
       <w:r>
         <w:t>Реалізація</w:t>
       </w:r>
-      <w:bookmarkEnd w:id="9"/>
+      <w:bookmarkEnd w:id="8"/>
     </w:p>
     <w:p>
       <w:pPr>
@@ -6741,25 +6799,7 @@
           <w:sz w:val="28"/>
           <w:szCs w:val="28"/>
         </w:rPr>
-        <w:t xml:space="preserve">нуль, значення таймеру буде </w:t>
-      </w:r>
-      <w:proofErr w:type="spellStart"/>
-      <w:r>
-        <w:rPr>
-          <w:rFonts w:ascii="Times New Roman" w:eastAsiaTheme="minorEastAsia" w:hAnsi="Times New Roman" w:cs="Times New Roman"/>
-          <w:sz w:val="28"/>
-          <w:szCs w:val="28"/>
-        </w:rPr>
-        <w:t>скидуватись</w:t>
-      </w:r>
-      <w:proofErr w:type="spellEnd"/>
-      <w:r>
-        <w:rPr>
-          <w:rFonts w:ascii="Times New Roman" w:eastAsiaTheme="minorEastAsia" w:hAnsi="Times New Roman" w:cs="Times New Roman"/>
-          <w:sz w:val="28"/>
-          <w:szCs w:val="28"/>
-        </w:rPr>
-        <w:t xml:space="preserve"> </w:t>
+        <w:t xml:space="preserve">нуль, значення таймеру буде скидуватись </w:t>
       </w:r>
       <w:r>
         <w:rPr>
@@ -7100,59 +7140,13 @@
         </w:rPr>
         <w:t xml:space="preserve"> (</w:t>
       </w:r>
-      <w:proofErr w:type="spellStart"/>
-      <w:r>
-        <w:rPr>
-          <w:rFonts w:ascii="Times New Roman" w:eastAsiaTheme="minorEastAsia" w:hAnsi="Times New Roman" w:cs="Times New Roman"/>
-          <w:sz w:val="28"/>
-          <w:szCs w:val="28"/>
-        </w:rPr>
-        <w:t>Timer</w:t>
-      </w:r>
-      <w:proofErr w:type="spellEnd"/>
-      <w:r>
-        <w:rPr>
-          <w:rFonts w:ascii="Times New Roman" w:eastAsiaTheme="minorEastAsia" w:hAnsi="Times New Roman" w:cs="Times New Roman"/>
-          <w:sz w:val="28"/>
-          <w:szCs w:val="28"/>
-        </w:rPr>
-        <w:t xml:space="preserve">/Counter1 </w:t>
-      </w:r>
-      <w:proofErr w:type="spellStart"/>
-      <w:r>
-        <w:rPr>
-          <w:rFonts w:ascii="Times New Roman" w:eastAsiaTheme="minorEastAsia" w:hAnsi="Times New Roman" w:cs="Times New Roman"/>
-          <w:sz w:val="28"/>
-          <w:szCs w:val="28"/>
-        </w:rPr>
-        <w:t>Control</w:t>
-      </w:r>
-      <w:proofErr w:type="spellEnd"/>
-      <w:r>
-        <w:rPr>
-          <w:rFonts w:ascii="Times New Roman" w:eastAsiaTheme="minorEastAsia" w:hAnsi="Times New Roman" w:cs="Times New Roman"/>
-          <w:sz w:val="28"/>
-          <w:szCs w:val="28"/>
-        </w:rPr>
-        <w:t xml:space="preserve"> </w:t>
-      </w:r>
-      <w:proofErr w:type="spellStart"/>
-      <w:r>
-        <w:rPr>
-          <w:rFonts w:ascii="Times New Roman" w:eastAsiaTheme="minorEastAsia" w:hAnsi="Times New Roman" w:cs="Times New Roman"/>
-          <w:sz w:val="28"/>
-          <w:szCs w:val="28"/>
-        </w:rPr>
-        <w:t>Register</w:t>
-      </w:r>
-      <w:proofErr w:type="spellEnd"/>
-      <w:r>
-        <w:rPr>
-          <w:rFonts w:ascii="Times New Roman" w:eastAsiaTheme="minorEastAsia" w:hAnsi="Times New Roman" w:cs="Times New Roman"/>
-          <w:sz w:val="28"/>
-          <w:szCs w:val="28"/>
-        </w:rPr>
-        <w:t xml:space="preserve"> A</w:t>
+      <w:r>
+        <w:rPr>
+          <w:rFonts w:ascii="Times New Roman" w:eastAsiaTheme="minorEastAsia" w:hAnsi="Times New Roman" w:cs="Times New Roman"/>
+          <w:sz w:val="28"/>
+          <w:szCs w:val="28"/>
+        </w:rPr>
+        <w:t>Timer/Counter1 Control Register A</w:t>
       </w:r>
       <w:r>
         <w:rPr>
@@ -7416,25 +7410,7 @@
           <w:sz w:val="28"/>
           <w:szCs w:val="28"/>
         </w:rPr>
-        <w:t xml:space="preserve"> нічого не записуємо, бо при запуску мікроконтролера він </w:t>
-      </w:r>
-      <w:proofErr w:type="spellStart"/>
-      <w:r>
-        <w:rPr>
-          <w:rFonts w:ascii="Times New Roman" w:eastAsiaTheme="minorEastAsia" w:hAnsi="Times New Roman" w:cs="Times New Roman"/>
-          <w:sz w:val="28"/>
-          <w:szCs w:val="28"/>
-        </w:rPr>
-        <w:t>ініціалізується</w:t>
-      </w:r>
-      <w:proofErr w:type="spellEnd"/>
-      <w:r>
-        <w:rPr>
-          <w:rFonts w:ascii="Times New Roman" w:eastAsiaTheme="minorEastAsia" w:hAnsi="Times New Roman" w:cs="Times New Roman"/>
-          <w:sz w:val="28"/>
-          <w:szCs w:val="28"/>
-        </w:rPr>
-        <w:t xml:space="preserve"> нулями.</w:t>
+        <w:t xml:space="preserve"> нічого не записуємо, бо при запуску мікроконтролера він ініціалізується нулями.</w:t>
       </w:r>
       <w:r>
         <w:rPr>
@@ -8037,7 +8013,7 @@
       <w:pPr>
         <w:pStyle w:val="Heading2"/>
       </w:pPr>
-      <w:bookmarkStart w:id="10" w:name="_Toc33046307"/>
+      <w:bookmarkStart w:id="9" w:name="_Toc34689068"/>
       <w:r>
         <w:lastRenderedPageBreak/>
         <w:t>3.</w:t>
@@ -8045,24 +8021,653 @@
       <w:r>
         <w:t>3 Висновки</w:t>
       </w:r>
+      <w:bookmarkEnd w:id="9"/>
+    </w:p>
+    <w:p>
+      <w:pPr>
+        <w:spacing w:after="120" w:line="480" w:lineRule="auto"/>
+        <w:rPr>
+          <w:rFonts w:ascii="Times New Roman" w:eastAsiaTheme="minorEastAsia" w:hAnsi="Times New Roman" w:cs="Times New Roman"/>
+          <w:sz w:val="28"/>
+          <w:szCs w:val="28"/>
+        </w:rPr>
+      </w:pPr>
+      <w:r>
+        <w:rPr>
+          <w:rFonts w:ascii="Times New Roman" w:eastAsiaTheme="minorEastAsia" w:hAnsi="Times New Roman" w:cs="Times New Roman"/>
+          <w:sz w:val="28"/>
+          <w:szCs w:val="28"/>
+        </w:rPr>
+        <w:t>За допомогою вбудованого таймеру можна отримати максимально можливу теоретичну частоту, як і будь-яку кратну їй. Найбільшою перевагою цього методу є те, що процесор при цьому залишається вільним і може виконувати довільні інструкції, крім тих, що стосуються таймеру номер 1. Недоліком є неможливість отримання сигналів, де логічна одиниця та нуль відображаються різний час за період (як на рис. 2.8). Це можна зробити, але при частоті набагато меншій за максимальну.</w:t>
+      </w:r>
+    </w:p>
+    <w:p>
+      <w:pPr>
+        <w:pStyle w:val="Heading1"/>
+      </w:pPr>
+      <w:bookmarkStart w:id="10" w:name="_Toc34689069"/>
+      <w:r>
+        <w:t xml:space="preserve">4 </w:t>
+      </w:r>
+      <w:r>
+        <w:t xml:space="preserve">Зміна </w:t>
+      </w:r>
+      <w:r>
+        <w:rPr>
+          <w:lang w:val="en-US"/>
+        </w:rPr>
+        <w:t>fuse</w:t>
+      </w:r>
+      <w:r>
+        <w:t xml:space="preserve"> </w:t>
+      </w:r>
+      <w:r>
+        <w:t>бітів</w:t>
+      </w:r>
       <w:bookmarkEnd w:id="10"/>
     </w:p>
     <w:p>
       <w:pPr>
+        <w:spacing w:line="480" w:lineRule="auto"/>
+        <w:rPr>
+          <w:rFonts w:ascii="Times New Roman" w:hAnsi="Times New Roman" w:cs="Times New Roman"/>
+          <w:sz w:val="28"/>
+          <w:szCs w:val="28"/>
+          <w:lang w:val="ru-RU"/>
+        </w:rPr>
+      </w:pPr>
+      <w:r>
+        <w:rPr>
+          <w:rFonts w:ascii="Times New Roman" w:hAnsi="Times New Roman" w:cs="Times New Roman"/>
+          <w:sz w:val="28"/>
+          <w:szCs w:val="28"/>
+        </w:rPr>
+        <w:t xml:space="preserve">Мікроконтролер </w:t>
+      </w:r>
+      <w:r>
+        <w:rPr>
+          <w:rFonts w:ascii="Times New Roman" w:hAnsi="Times New Roman" w:cs="Times New Roman"/>
+          <w:sz w:val="28"/>
+          <w:szCs w:val="28"/>
+          <w:lang w:val="en-US"/>
+        </w:rPr>
+        <w:t>ATMega</w:t>
+      </w:r>
+      <w:r>
+        <w:rPr>
+          <w:rFonts w:ascii="Times New Roman" w:hAnsi="Times New Roman" w:cs="Times New Roman"/>
+          <w:sz w:val="28"/>
+          <w:szCs w:val="28"/>
+        </w:rPr>
+        <w:t>328</w:t>
+      </w:r>
+      <w:r>
+        <w:rPr>
+          <w:rFonts w:ascii="Times New Roman" w:hAnsi="Times New Roman" w:cs="Times New Roman"/>
+          <w:sz w:val="28"/>
+          <w:szCs w:val="28"/>
+          <w:lang w:val="en-US"/>
+        </w:rPr>
+        <w:t>P</w:t>
+      </w:r>
+      <w:r>
+        <w:rPr>
+          <w:rFonts w:ascii="Times New Roman" w:hAnsi="Times New Roman" w:cs="Times New Roman"/>
+          <w:sz w:val="28"/>
+          <w:szCs w:val="28"/>
+        </w:rPr>
+        <w:t xml:space="preserve"> </w:t>
+      </w:r>
+      <w:r>
+        <w:rPr>
+          <w:rFonts w:ascii="Times New Roman" w:hAnsi="Times New Roman" w:cs="Times New Roman"/>
+          <w:sz w:val="28"/>
+          <w:szCs w:val="28"/>
+        </w:rPr>
+        <w:t xml:space="preserve">має так звані </w:t>
+      </w:r>
+      <w:r>
+        <w:rPr>
+          <w:rFonts w:ascii="Times New Roman" w:hAnsi="Times New Roman" w:cs="Times New Roman"/>
+          <w:sz w:val="28"/>
+          <w:szCs w:val="28"/>
+        </w:rPr>
+        <w:t>fuse</w:t>
+      </w:r>
+      <w:r>
+        <w:rPr>
+          <w:rFonts w:ascii="Times New Roman" w:hAnsi="Times New Roman" w:cs="Times New Roman"/>
+          <w:sz w:val="28"/>
+          <w:szCs w:val="28"/>
+        </w:rPr>
+        <w:t xml:space="preserve"> </w:t>
+      </w:r>
+      <w:r>
+        <w:rPr>
+          <w:rFonts w:ascii="Times New Roman" w:hAnsi="Times New Roman" w:cs="Times New Roman"/>
+          <w:sz w:val="28"/>
+          <w:szCs w:val="28"/>
+        </w:rPr>
+        <w:t>біти</w:t>
+      </w:r>
+      <w:r>
+        <w:rPr>
+          <w:rFonts w:ascii="Times New Roman" w:hAnsi="Times New Roman" w:cs="Times New Roman"/>
+          <w:sz w:val="28"/>
+          <w:szCs w:val="28"/>
+        </w:rPr>
+        <w:t xml:space="preserve"> ([2] 27.2)</w:t>
+      </w:r>
+      <w:r>
+        <w:rPr>
+          <w:rFonts w:ascii="Times New Roman" w:hAnsi="Times New Roman" w:cs="Times New Roman"/>
+          <w:sz w:val="28"/>
+          <w:szCs w:val="28"/>
+        </w:rPr>
+        <w:t xml:space="preserve">, які можна змінити в процесі програмування. Вони дозволяють налаштовувати деякі параметри мікроконтролера, наприклад, його тактову частоту. З їх допомогою можна вивести тактовий сигнал на одну з ніжок мікроконтролера </w:t>
+      </w:r>
+      <w:r>
+        <w:rPr>
+          <w:rFonts w:ascii="Times New Roman" w:hAnsi="Times New Roman" w:cs="Times New Roman"/>
+          <w:sz w:val="28"/>
+          <w:szCs w:val="28"/>
+        </w:rPr>
+        <w:t>([2] 8.9)</w:t>
+      </w:r>
+      <w:r>
+        <w:rPr>
+          <w:rFonts w:ascii="Times New Roman" w:hAnsi="Times New Roman" w:cs="Times New Roman"/>
+          <w:sz w:val="28"/>
+          <w:szCs w:val="28"/>
+        </w:rPr>
+        <w:t>.</w:t>
+      </w:r>
+      <w:r>
+        <w:rPr>
+          <w:rFonts w:ascii="Times New Roman" w:hAnsi="Times New Roman" w:cs="Times New Roman"/>
+          <w:sz w:val="28"/>
+          <w:szCs w:val="28"/>
+        </w:rPr>
+        <w:t xml:space="preserve"> Проте плата </w:t>
+      </w:r>
+      <w:r>
+        <w:rPr>
+          <w:rFonts w:ascii="Times New Roman" w:hAnsi="Times New Roman" w:cs="Times New Roman"/>
+          <w:sz w:val="28"/>
+          <w:szCs w:val="28"/>
+          <w:lang w:val="en-US"/>
+        </w:rPr>
+        <w:t>Arduino</w:t>
+      </w:r>
+      <w:r>
+        <w:rPr>
+          <w:rFonts w:ascii="Times New Roman" w:hAnsi="Times New Roman" w:cs="Times New Roman"/>
+          <w:sz w:val="28"/>
+          <w:szCs w:val="28"/>
+          <w:lang w:val="ru-RU"/>
+        </w:rPr>
+        <w:t xml:space="preserve"> </w:t>
+      </w:r>
+      <w:r>
+        <w:rPr>
+          <w:rFonts w:ascii="Times New Roman" w:hAnsi="Times New Roman" w:cs="Times New Roman"/>
+          <w:sz w:val="28"/>
+          <w:szCs w:val="28"/>
+        </w:rPr>
+        <w:t xml:space="preserve">не дозволяє змінити </w:t>
+      </w:r>
+      <w:r>
+        <w:rPr>
+          <w:rFonts w:ascii="Times New Roman" w:hAnsi="Times New Roman" w:cs="Times New Roman"/>
+          <w:sz w:val="28"/>
+          <w:szCs w:val="28"/>
+          <w:lang w:val="en-US"/>
+        </w:rPr>
+        <w:t>fuse</w:t>
+      </w:r>
+      <w:r>
+        <w:rPr>
+          <w:rFonts w:ascii="Times New Roman" w:hAnsi="Times New Roman" w:cs="Times New Roman"/>
+          <w:sz w:val="28"/>
+          <w:szCs w:val="28"/>
+          <w:lang w:val="ru-RU"/>
+        </w:rPr>
+        <w:t xml:space="preserve"> </w:t>
+      </w:r>
+      <w:r>
+        <w:rPr>
+          <w:rFonts w:ascii="Times New Roman" w:hAnsi="Times New Roman" w:cs="Times New Roman"/>
+          <w:sz w:val="28"/>
+          <w:szCs w:val="28"/>
+        </w:rPr>
+        <w:t xml:space="preserve">біти, тому потрібно використовувати зовнішній програматор. В його якості була використана інша плата </w:t>
+      </w:r>
+      <w:r>
+        <w:rPr>
+          <w:rFonts w:ascii="Times New Roman" w:hAnsi="Times New Roman" w:cs="Times New Roman"/>
+          <w:sz w:val="28"/>
+          <w:szCs w:val="28"/>
+          <w:lang w:val="en-US"/>
+        </w:rPr>
+        <w:t>Arduino</w:t>
+      </w:r>
+      <w:r>
+        <w:rPr>
+          <w:rFonts w:ascii="Times New Roman" w:hAnsi="Times New Roman" w:cs="Times New Roman"/>
+          <w:sz w:val="28"/>
+          <w:szCs w:val="28"/>
+          <w:lang w:val="ru-RU"/>
+        </w:rPr>
+        <w:t xml:space="preserve"> </w:t>
+      </w:r>
+      <w:r>
+        <w:rPr>
+          <w:rFonts w:ascii="Times New Roman" w:hAnsi="Times New Roman" w:cs="Times New Roman"/>
+          <w:sz w:val="28"/>
+          <w:szCs w:val="28"/>
+          <w:lang w:val="en-US"/>
+        </w:rPr>
+        <w:t>Uno</w:t>
+      </w:r>
+      <w:r>
+        <w:rPr>
+          <w:rFonts w:ascii="Times New Roman" w:hAnsi="Times New Roman" w:cs="Times New Roman"/>
+          <w:sz w:val="28"/>
+          <w:szCs w:val="28"/>
+          <w:lang w:val="ru-RU"/>
+        </w:rPr>
+        <w:t xml:space="preserve">, як описано в </w:t>
+      </w:r>
+      <w:r>
+        <w:rPr>
+          <w:rFonts w:ascii="Times New Roman" w:hAnsi="Times New Roman" w:cs="Times New Roman"/>
+          <w:sz w:val="28"/>
+          <w:szCs w:val="28"/>
+          <w:lang w:val="ru-RU"/>
+        </w:rPr>
+        <w:t>[6]</w:t>
+      </w:r>
+      <w:r>
+        <w:rPr>
+          <w:rFonts w:ascii="Times New Roman" w:hAnsi="Times New Roman" w:cs="Times New Roman"/>
+          <w:sz w:val="28"/>
+          <w:szCs w:val="28"/>
+        </w:rPr>
+        <w:t>.</w:t>
+      </w:r>
+      <w:r>
+        <w:rPr>
+          <w:rFonts w:ascii="Times New Roman" w:hAnsi="Times New Roman" w:cs="Times New Roman"/>
+          <w:sz w:val="28"/>
+          <w:szCs w:val="28"/>
+          <w:lang w:val="ru-RU"/>
+        </w:rPr>
+        <w:t xml:space="preserve"> </w:t>
+      </w:r>
+      <w:r>
+        <w:rPr>
+          <w:rFonts w:ascii="Times New Roman" w:hAnsi="Times New Roman" w:cs="Times New Roman"/>
+          <w:sz w:val="28"/>
+          <w:szCs w:val="28"/>
+        </w:rPr>
+        <w:t xml:space="preserve">Дві плати були з’єднані одна з одною як зображено на рис. 4.1 </w:t>
+      </w:r>
+      <w:r>
+        <w:rPr>
+          <w:rFonts w:ascii="Times New Roman" w:hAnsi="Times New Roman" w:cs="Times New Roman"/>
+          <w:sz w:val="28"/>
+          <w:szCs w:val="28"/>
+          <w:lang w:val="ru-RU"/>
+        </w:rPr>
+        <w:t>([6])</w:t>
+      </w:r>
+      <w:r>
+        <w:rPr>
+          <w:rFonts w:ascii="Times New Roman" w:hAnsi="Times New Roman" w:cs="Times New Roman"/>
+          <w:sz w:val="28"/>
+          <w:szCs w:val="28"/>
+        </w:rPr>
+        <w:t xml:space="preserve">, 4.2. В плату, що була програматором, був завантажений скетч </w:t>
+      </w:r>
+      <w:r>
+        <w:rPr>
+          <w:rFonts w:ascii="Times New Roman" w:hAnsi="Times New Roman" w:cs="Times New Roman"/>
+          <w:sz w:val="28"/>
+          <w:szCs w:val="28"/>
+          <w:lang w:val="ru-RU"/>
+        </w:rPr>
+        <w:t>“</w:t>
+      </w:r>
+      <w:r>
+        <w:rPr>
+          <w:rFonts w:ascii="Times New Roman" w:hAnsi="Times New Roman" w:cs="Times New Roman"/>
+          <w:sz w:val="28"/>
+          <w:szCs w:val="28"/>
+          <w:lang w:val="en-US"/>
+        </w:rPr>
+        <w:t>ArduinoISP</w:t>
+      </w:r>
+      <w:r>
+        <w:rPr>
+          <w:rFonts w:ascii="Times New Roman" w:hAnsi="Times New Roman" w:cs="Times New Roman"/>
+          <w:sz w:val="28"/>
+          <w:szCs w:val="28"/>
+          <w:lang w:val="ru-RU"/>
+        </w:rPr>
+        <w:t>”</w:t>
+      </w:r>
+      <w:r>
+        <w:rPr>
+          <w:rFonts w:ascii="Times New Roman" w:hAnsi="Times New Roman" w:cs="Times New Roman"/>
+          <w:sz w:val="28"/>
+          <w:szCs w:val="28"/>
+        </w:rPr>
+        <w:t xml:space="preserve"> з прикладів </w:t>
+      </w:r>
+      <w:r>
+        <w:rPr>
+          <w:rFonts w:ascii="Times New Roman" w:hAnsi="Times New Roman" w:cs="Times New Roman"/>
+          <w:sz w:val="28"/>
+          <w:szCs w:val="28"/>
+          <w:lang w:val="en-US"/>
+        </w:rPr>
+        <w:t>Arduino</w:t>
+      </w:r>
+      <w:r>
+        <w:rPr>
+          <w:rFonts w:ascii="Times New Roman" w:hAnsi="Times New Roman" w:cs="Times New Roman"/>
+          <w:sz w:val="28"/>
+          <w:szCs w:val="28"/>
+          <w:lang w:val="ru-RU"/>
+        </w:rPr>
+        <w:t xml:space="preserve"> </w:t>
+      </w:r>
+      <w:r>
+        <w:rPr>
+          <w:rFonts w:ascii="Times New Roman" w:hAnsi="Times New Roman" w:cs="Times New Roman"/>
+          <w:sz w:val="28"/>
+          <w:szCs w:val="28"/>
+          <w:lang w:val="en-US"/>
+        </w:rPr>
+        <w:t>IDE</w:t>
+      </w:r>
+      <w:r>
+        <w:rPr>
+          <w:rFonts w:ascii="Times New Roman" w:hAnsi="Times New Roman" w:cs="Times New Roman"/>
+          <w:sz w:val="28"/>
+          <w:szCs w:val="28"/>
+        </w:rPr>
+        <w:t xml:space="preserve">. Після цього для комунікації з мікроконтролером використовувалася консольна програма </w:t>
+      </w:r>
+      <w:r>
+        <w:rPr>
+          <w:rFonts w:ascii="Times New Roman" w:hAnsi="Times New Roman" w:cs="Times New Roman"/>
+          <w:sz w:val="28"/>
+          <w:szCs w:val="28"/>
+          <w:lang w:val="en-US"/>
+        </w:rPr>
+        <w:t>avrdude</w:t>
+      </w:r>
+      <w:r>
+        <w:rPr>
+          <w:rFonts w:ascii="Times New Roman" w:hAnsi="Times New Roman" w:cs="Times New Roman"/>
+          <w:sz w:val="28"/>
+          <w:szCs w:val="28"/>
+          <w:lang w:val="ru-RU"/>
+        </w:rPr>
+        <w:t xml:space="preserve">. </w:t>
+      </w:r>
+    </w:p>
+    <w:p>
+      <w:pPr>
+        <w:spacing w:line="480" w:lineRule="auto"/>
+        <w:jc w:val="center"/>
+        <w:rPr>
+          <w:rFonts w:ascii="Times New Roman" w:hAnsi="Times New Roman" w:cs="Times New Roman"/>
+          <w:sz w:val="28"/>
+          <w:szCs w:val="28"/>
+        </w:rPr>
+      </w:pPr>
+      <w:r>
+        <w:rPr>
+          <w:noProof/>
+        </w:rPr>
+        <w:lastRenderedPageBreak/>
+        <w:drawing>
+          <wp:inline distT="0" distB="0" distL="0" distR="0" wp14:anchorId="6F56336F" wp14:editId="081011AE">
+            <wp:extent cx="3307080" cy="3627715"/>
+            <wp:effectExtent l="0" t="0" r="7620" b="0"/>
+            <wp:docPr id="2" name="Picture 2"/>
+            <wp:cNvGraphicFramePr>
+              <a:graphicFrameLocks xmlns:a="http://schemas.openxmlformats.org/drawingml/2006/main" noChangeAspect="1"/>
+            </wp:cNvGraphicFramePr>
+            <a:graphic xmlns:a="http://schemas.openxmlformats.org/drawingml/2006/main">
+              <a:graphicData uri="http://schemas.openxmlformats.org/drawingml/2006/picture">
+                <pic:pic xmlns:pic="http://schemas.openxmlformats.org/drawingml/2006/picture">
+                  <pic:nvPicPr>
+                    <pic:cNvPr id="0" name="Picture 1"/>
+                    <pic:cNvPicPr>
+                      <a:picLocks noChangeAspect="1" noChangeArrowheads="1"/>
+                    </pic:cNvPicPr>
+                  </pic:nvPicPr>
+                  <pic:blipFill>
+                    <a:blip r:embed="rId23" cstate="print">
+                      <a:extLst>
+                        <a:ext uri="{28A0092B-C50C-407E-A947-70E740481C1C}">
+                          <a14:useLocalDpi xmlns:a14="http://schemas.microsoft.com/office/drawing/2010/main" val="0"/>
+                        </a:ext>
+                      </a:extLst>
+                    </a:blip>
+                    <a:srcRect/>
+                    <a:stretch>
+                      <a:fillRect/>
+                    </a:stretch>
+                  </pic:blipFill>
+                  <pic:spPr bwMode="auto">
+                    <a:xfrm>
+                      <a:off x="0" y="0"/>
+                      <a:ext cx="3316265" cy="3637791"/>
+                    </a:xfrm>
+                    <a:prstGeom prst="rect">
+                      <a:avLst/>
+                    </a:prstGeom>
+                    <a:noFill/>
+                    <a:ln>
+                      <a:noFill/>
+                    </a:ln>
+                  </pic:spPr>
+                </pic:pic>
+              </a:graphicData>
+            </a:graphic>
+          </wp:inline>
+        </w:drawing>
+      </w:r>
+    </w:p>
+    <w:p>
+      <w:pPr>
+        <w:spacing w:line="480" w:lineRule="auto"/>
+        <w:jc w:val="center"/>
+        <w:rPr>
+          <w:rFonts w:ascii="Times New Roman" w:hAnsi="Times New Roman" w:cs="Times New Roman"/>
+          <w:sz w:val="28"/>
+          <w:szCs w:val="28"/>
+          <w:lang w:val="ru-RU"/>
+        </w:rPr>
+      </w:pPr>
+      <w:r>
+        <w:rPr>
+          <w:rFonts w:ascii="Times New Roman" w:hAnsi="Times New Roman" w:cs="Times New Roman"/>
+          <w:sz w:val="28"/>
+          <w:szCs w:val="28"/>
+          <w:lang w:val="ru-RU"/>
+        </w:rPr>
+        <w:t>Рис. 4.1</w:t>
+      </w:r>
+    </w:p>
+    <w:p>
+      <w:pPr>
+        <w:spacing w:line="480" w:lineRule="auto"/>
+        <w:jc w:val="center"/>
+        <w:rPr>
+          <w:rFonts w:ascii="Times New Roman" w:hAnsi="Times New Roman" w:cs="Times New Roman"/>
+          <w:sz w:val="28"/>
+          <w:szCs w:val="28"/>
+          <w:lang w:val="ru-RU"/>
+        </w:rPr>
+      </w:pPr>
+      <w:r>
+        <w:rPr>
+          <w:noProof/>
+        </w:rPr>
+        <w:drawing>
+          <wp:inline distT="0" distB="0" distL="0" distR="0" wp14:anchorId="6813CC39" wp14:editId="1F66A2A9">
+            <wp:extent cx="5716898" cy="3215640"/>
+            <wp:effectExtent l="0" t="0" r="0" b="3810"/>
+            <wp:docPr id="3" name="Picture 3"/>
+            <wp:cNvGraphicFramePr>
+              <a:graphicFrameLocks xmlns:a="http://schemas.openxmlformats.org/drawingml/2006/main" noChangeAspect="1"/>
+            </wp:cNvGraphicFramePr>
+            <a:graphic xmlns:a="http://schemas.openxmlformats.org/drawingml/2006/main">
+              <a:graphicData uri="http://schemas.openxmlformats.org/drawingml/2006/picture">
+                <pic:pic xmlns:pic="http://schemas.openxmlformats.org/drawingml/2006/picture">
+                  <pic:nvPicPr>
+                    <pic:cNvPr id="1" name=""/>
+                    <pic:cNvPicPr/>
+                  </pic:nvPicPr>
+                  <pic:blipFill>
+                    <a:blip r:embed="rId24"/>
+                    <a:stretch>
+                      <a:fillRect/>
+                    </a:stretch>
+                  </pic:blipFill>
+                  <pic:spPr>
+                    <a:xfrm>
+                      <a:off x="0" y="0"/>
+                      <a:ext cx="5732388" cy="3224353"/>
+                    </a:xfrm>
+                    <a:prstGeom prst="rect">
+                      <a:avLst/>
+                    </a:prstGeom>
+                  </pic:spPr>
+                </pic:pic>
+              </a:graphicData>
+            </a:graphic>
+          </wp:inline>
+        </w:drawing>
+      </w:r>
+    </w:p>
+    <w:p>
+      <w:pPr>
+        <w:spacing w:line="480" w:lineRule="auto"/>
+        <w:jc w:val="center"/>
+        <w:rPr>
+          <w:rFonts w:ascii="Times New Roman" w:hAnsi="Times New Roman" w:cs="Times New Roman"/>
+          <w:sz w:val="28"/>
+          <w:szCs w:val="28"/>
+          <w:lang w:val="ru-RU"/>
+        </w:rPr>
+      </w:pPr>
+      <w:r>
+        <w:rPr>
+          <w:rFonts w:ascii="Times New Roman" w:hAnsi="Times New Roman" w:cs="Times New Roman"/>
+          <w:sz w:val="28"/>
+          <w:szCs w:val="28"/>
+          <w:lang w:val="ru-RU"/>
+        </w:rPr>
+        <w:t>Рис. 4.2</w:t>
+      </w:r>
+    </w:p>
+    <w:p>
+      <w:pPr>
+        <w:spacing w:line="480" w:lineRule="auto"/>
+        <w:rPr>
+          <w:rFonts w:ascii="Times New Roman" w:hAnsi="Times New Roman" w:cs="Times New Roman"/>
+          <w:sz w:val="28"/>
+          <w:szCs w:val="28"/>
+          <w:lang w:val="ru-RU"/>
+        </w:rPr>
+      </w:pPr>
+    </w:p>
+    <w:p>
+      <w:pPr>
+        <w:spacing w:line="480" w:lineRule="auto"/>
+        <w:rPr>
+          <w:rFonts w:ascii="Times New Roman" w:hAnsi="Times New Roman" w:cs="Times New Roman"/>
+          <w:sz w:val="28"/>
+          <w:szCs w:val="28"/>
+        </w:rPr>
+      </w:pPr>
+      <w:r>
+        <w:rPr>
+          <w:rFonts w:ascii="Times New Roman" w:hAnsi="Times New Roman" w:cs="Times New Roman"/>
+          <w:sz w:val="28"/>
+          <w:szCs w:val="28"/>
+        </w:rPr>
+        <w:lastRenderedPageBreak/>
+        <w:t xml:space="preserve">Спочатку були отримані значення </w:t>
+      </w:r>
+      <w:r>
+        <w:rPr>
+          <w:rFonts w:ascii="Times New Roman" w:hAnsi="Times New Roman" w:cs="Times New Roman"/>
+          <w:sz w:val="28"/>
+          <w:szCs w:val="28"/>
+          <w:lang w:val="ru-RU"/>
+        </w:rPr>
+        <w:t>“</w:t>
+      </w:r>
+      <w:r>
+        <w:rPr>
+          <w:rFonts w:ascii="Times New Roman" w:hAnsi="Times New Roman" w:cs="Times New Roman"/>
+          <w:sz w:val="28"/>
+          <w:szCs w:val="28"/>
+          <w:lang w:val="en-US"/>
+        </w:rPr>
+        <w:t>fuse</w:t>
+      </w:r>
+      <w:r>
+        <w:rPr>
+          <w:rFonts w:ascii="Times New Roman" w:hAnsi="Times New Roman" w:cs="Times New Roman"/>
+          <w:sz w:val="28"/>
+          <w:szCs w:val="28"/>
+          <w:lang w:val="ru-RU"/>
+        </w:rPr>
+        <w:t>”</w:t>
+      </w:r>
+      <w:r>
+        <w:rPr>
+          <w:rFonts w:ascii="Times New Roman" w:hAnsi="Times New Roman" w:cs="Times New Roman"/>
+          <w:sz w:val="28"/>
+          <w:szCs w:val="28"/>
+          <w:lang w:val="ru-RU"/>
+        </w:rPr>
+        <w:t xml:space="preserve"> </w:t>
+      </w:r>
+      <w:r>
+        <w:rPr>
+          <w:rFonts w:ascii="Times New Roman" w:hAnsi="Times New Roman" w:cs="Times New Roman"/>
+          <w:sz w:val="28"/>
+          <w:szCs w:val="28"/>
+        </w:rPr>
+        <w:t xml:space="preserve">бітів за допомогою команди </w:t>
+      </w:r>
+    </w:p>
+    <w:p>
+      <w:pPr>
         <w:spacing w:after="120" w:line="480" w:lineRule="auto"/>
         <w:rPr>
-          <w:rFonts w:ascii="Times New Roman" w:eastAsiaTheme="minorEastAsia" w:hAnsi="Times New Roman" w:cs="Times New Roman"/>
-          <w:sz w:val="28"/>
-          <w:szCs w:val="28"/>
-        </w:rPr>
-      </w:pPr>
-      <w:r>
-        <w:rPr>
-          <w:rFonts w:ascii="Times New Roman" w:eastAsiaTheme="minorEastAsia" w:hAnsi="Times New Roman" w:cs="Times New Roman"/>
-          <w:sz w:val="28"/>
-          <w:szCs w:val="28"/>
-        </w:rPr>
-        <w:t>За допомогою вбудованого таймеру можна отримати максимально можливу теоретичну частоту, як і будь-яку кратну їй. Найбільшою перевагою цього методу є те, що процесор при цьому залишається вільним і може виконувати довільні інструкції, крім тих, що стосуються таймеру номер 1. Недоліком є неможливість отримання сигналів, де логічна одиниця та нуль відображаються різний час за період (як на рис. 2.8). Це можна зробити, але при частоті набагато меншій за максимальну.</w:t>
+          <w:rFonts w:ascii="Consolas" w:eastAsiaTheme="minorEastAsia" w:hAnsi="Consolas" w:cs="Times New Roman"/>
+          <w:sz w:val="28"/>
+          <w:szCs w:val="28"/>
+        </w:rPr>
+      </w:pPr>
+      <w:r>
+        <w:rPr>
+          <w:rFonts w:ascii="Consolas" w:eastAsiaTheme="minorEastAsia" w:hAnsi="Consolas" w:cs="Times New Roman"/>
+          <w:sz w:val="28"/>
+          <w:szCs w:val="28"/>
+          <w:lang w:val="en-US"/>
+        </w:rPr>
+        <w:t>avrdude -c arduino –p m328p –P COM4 -b 19200 -v</w:t>
       </w:r>
     </w:p>
     <w:p>
@@ -8074,26 +8679,117 @@
           <w:szCs w:val="28"/>
         </w:rPr>
       </w:pPr>
+      <w:r>
+        <w:rPr>
+          <w:rFonts w:ascii="Times New Roman" w:eastAsiaTheme="minorEastAsia" w:hAnsi="Times New Roman" w:cs="Times New Roman"/>
+          <w:sz w:val="28"/>
+          <w:szCs w:val="28"/>
+        </w:rPr>
+        <w:t xml:space="preserve">яка виводить інформацію про мікроконтролер. Отримані значення </w:t>
+      </w:r>
+      <w:r>
+        <w:rPr>
+          <w:rFonts w:ascii="Times New Roman" w:eastAsiaTheme="minorEastAsia" w:hAnsi="Times New Roman" w:cs="Times New Roman"/>
+          <w:sz w:val="28"/>
+          <w:szCs w:val="28"/>
+          <w:lang w:val="en-US"/>
+        </w:rPr>
+        <w:t>fuse</w:t>
+      </w:r>
+      <w:r>
+        <w:rPr>
+          <w:rFonts w:ascii="Times New Roman" w:eastAsiaTheme="minorEastAsia" w:hAnsi="Times New Roman" w:cs="Times New Roman"/>
+          <w:sz w:val="28"/>
+          <w:szCs w:val="28"/>
+        </w:rPr>
+        <w:t xml:space="preserve"> бітів показані на рис. 4.3.</w:t>
+      </w:r>
     </w:p>
     <w:p>
       <w:pPr>
         <w:spacing w:after="120" w:line="480" w:lineRule="auto"/>
-        <w:rPr>
-          <w:rFonts w:ascii="Times New Roman" w:eastAsiaTheme="minorEastAsia" w:hAnsi="Times New Roman" w:cs="Times New Roman"/>
-          <w:sz w:val="28"/>
-          <w:szCs w:val="28"/>
-        </w:rPr>
-      </w:pPr>
+        <w:jc w:val="center"/>
+        <w:rPr>
+          <w:rFonts w:ascii="Times New Roman" w:eastAsiaTheme="minorEastAsia" w:hAnsi="Times New Roman" w:cs="Times New Roman"/>
+          <w:sz w:val="28"/>
+          <w:szCs w:val="28"/>
+        </w:rPr>
+      </w:pPr>
+      <w:r>
+        <w:rPr>
+          <w:rFonts w:ascii="Times New Roman" w:eastAsiaTheme="minorEastAsia" w:hAnsi="Times New Roman" w:cs="Times New Roman"/>
+          <w:noProof/>
+          <w:sz w:val="28"/>
+          <w:szCs w:val="28"/>
+        </w:rPr>
+        <w:drawing>
+          <wp:inline distT="0" distB="0" distL="0" distR="0" wp14:anchorId="5EF27831" wp14:editId="7A0DC2FB">
+            <wp:extent cx="4091940" cy="1860535"/>
+            <wp:effectExtent l="0" t="0" r="3810" b="6985"/>
+            <wp:docPr id="4" name="Picture 4"/>
+            <wp:cNvGraphicFramePr>
+              <a:graphicFrameLocks xmlns:a="http://schemas.openxmlformats.org/drawingml/2006/main" noChangeAspect="1"/>
+            </wp:cNvGraphicFramePr>
+            <a:graphic xmlns:a="http://schemas.openxmlformats.org/drawingml/2006/main">
+              <a:graphicData uri="http://schemas.openxmlformats.org/drawingml/2006/picture">
+                <pic:pic xmlns:pic="http://schemas.openxmlformats.org/drawingml/2006/picture">
+                  <pic:nvPicPr>
+                    <pic:cNvPr id="0" name="Picture 3"/>
+                    <pic:cNvPicPr>
+                      <a:picLocks noChangeAspect="1" noChangeArrowheads="1"/>
+                    </pic:cNvPicPr>
+                  </pic:nvPicPr>
+                  <pic:blipFill>
+                    <a:blip r:embed="rId25">
+                      <a:extLst>
+                        <a:ext uri="{28A0092B-C50C-407E-A947-70E740481C1C}">
+                          <a14:useLocalDpi xmlns:a14="http://schemas.microsoft.com/office/drawing/2010/main" val="0"/>
+                        </a:ext>
+                      </a:extLst>
+                    </a:blip>
+                    <a:srcRect/>
+                    <a:stretch>
+                      <a:fillRect/>
+                    </a:stretch>
+                  </pic:blipFill>
+                  <pic:spPr bwMode="auto">
+                    <a:xfrm>
+                      <a:off x="0" y="0"/>
+                      <a:ext cx="4103134" cy="1865625"/>
+                    </a:xfrm>
+                    <a:prstGeom prst="rect">
+                      <a:avLst/>
+                    </a:prstGeom>
+                    <a:noFill/>
+                    <a:ln>
+                      <a:noFill/>
+                    </a:ln>
+                  </pic:spPr>
+                </pic:pic>
+              </a:graphicData>
+            </a:graphic>
+          </wp:inline>
+        </w:drawing>
+      </w:r>
     </w:p>
     <w:p>
       <w:pPr>
         <w:spacing w:after="120" w:line="480" w:lineRule="auto"/>
-        <w:rPr>
-          <w:rFonts w:ascii="Times New Roman" w:eastAsiaTheme="minorEastAsia" w:hAnsi="Times New Roman" w:cs="Times New Roman"/>
-          <w:sz w:val="28"/>
-          <w:szCs w:val="28"/>
-        </w:rPr>
-      </w:pPr>
+        <w:jc w:val="center"/>
+        <w:rPr>
+          <w:rFonts w:ascii="Times New Roman" w:eastAsiaTheme="minorEastAsia" w:hAnsi="Times New Roman" w:cs="Times New Roman"/>
+          <w:sz w:val="28"/>
+          <w:szCs w:val="28"/>
+        </w:rPr>
+      </w:pPr>
+      <w:r>
+        <w:rPr>
+          <w:rFonts w:ascii="Times New Roman" w:eastAsiaTheme="minorEastAsia" w:hAnsi="Times New Roman" w:cs="Times New Roman"/>
+          <w:sz w:val="28"/>
+          <w:szCs w:val="28"/>
+        </w:rPr>
+        <w:t>Рис. 4.3</w:t>
+      </w:r>
     </w:p>
     <w:p>
       <w:pPr>
@@ -8104,26 +8800,338 @@
           <w:szCs w:val="28"/>
         </w:rPr>
       </w:pPr>
+      <w:r>
+        <w:rPr>
+          <w:rFonts w:ascii="Times New Roman" w:eastAsiaTheme="minorEastAsia" w:hAnsi="Times New Roman" w:cs="Times New Roman"/>
+          <w:sz w:val="28"/>
+          <w:szCs w:val="28"/>
+        </w:rPr>
+        <w:t xml:space="preserve">Нас цікавить </w:t>
+      </w:r>
+      <w:r>
+        <w:rPr>
+          <w:rFonts w:ascii="Times New Roman" w:eastAsiaTheme="minorEastAsia" w:hAnsi="Times New Roman" w:cs="Times New Roman"/>
+          <w:sz w:val="28"/>
+          <w:szCs w:val="28"/>
+          <w:lang w:val="en-US"/>
+        </w:rPr>
+        <w:t>low</w:t>
+      </w:r>
+      <w:r>
+        <w:rPr>
+          <w:rFonts w:ascii="Times New Roman" w:eastAsiaTheme="minorEastAsia" w:hAnsi="Times New Roman" w:cs="Times New Roman"/>
+          <w:sz w:val="28"/>
+          <w:szCs w:val="28"/>
+        </w:rPr>
+        <w:t xml:space="preserve"> </w:t>
+      </w:r>
+      <w:r>
+        <w:rPr>
+          <w:rFonts w:ascii="Times New Roman" w:eastAsiaTheme="minorEastAsia" w:hAnsi="Times New Roman" w:cs="Times New Roman"/>
+          <w:sz w:val="28"/>
+          <w:szCs w:val="28"/>
+          <w:lang w:val="en-US"/>
+        </w:rPr>
+        <w:t>fuse</w:t>
+      </w:r>
+      <w:r>
+        <w:rPr>
+          <w:rFonts w:ascii="Times New Roman" w:eastAsiaTheme="minorEastAsia" w:hAnsi="Times New Roman" w:cs="Times New Roman"/>
+          <w:sz w:val="28"/>
+          <w:szCs w:val="28"/>
+        </w:rPr>
+        <w:t xml:space="preserve"> </w:t>
+      </w:r>
+      <w:r>
+        <w:rPr>
+          <w:rFonts w:ascii="Times New Roman" w:eastAsiaTheme="minorEastAsia" w:hAnsi="Times New Roman" w:cs="Times New Roman"/>
+          <w:sz w:val="28"/>
+          <w:szCs w:val="28"/>
+          <w:lang w:val="en-US"/>
+        </w:rPr>
+        <w:t>byte</w:t>
+      </w:r>
+      <w:r>
+        <w:rPr>
+          <w:rFonts w:ascii="Times New Roman" w:eastAsiaTheme="minorEastAsia" w:hAnsi="Times New Roman" w:cs="Times New Roman"/>
+          <w:sz w:val="28"/>
+          <w:szCs w:val="28"/>
+        </w:rPr>
+        <w:t xml:space="preserve"> </w:t>
+      </w:r>
+      <w:r>
+        <w:rPr>
+          <w:rFonts w:ascii="Times New Roman" w:eastAsiaTheme="minorEastAsia" w:hAnsi="Times New Roman" w:cs="Times New Roman"/>
+          <w:sz w:val="28"/>
+          <w:szCs w:val="28"/>
+        </w:rPr>
+        <w:t xml:space="preserve">або </w:t>
+      </w:r>
+      <w:r>
+        <w:rPr>
+          <w:rFonts w:ascii="Times New Roman" w:eastAsiaTheme="minorEastAsia" w:hAnsi="Times New Roman" w:cs="Times New Roman"/>
+          <w:sz w:val="28"/>
+          <w:szCs w:val="28"/>
+          <w:lang w:val="en-US"/>
+        </w:rPr>
+        <w:t>lfuse</w:t>
+      </w:r>
+      <w:r>
+        <w:rPr>
+          <w:rFonts w:ascii="Times New Roman" w:eastAsiaTheme="minorEastAsia" w:hAnsi="Times New Roman" w:cs="Times New Roman"/>
+          <w:sz w:val="28"/>
+          <w:szCs w:val="28"/>
+        </w:rPr>
+        <w:t xml:space="preserve">, його значення </w:t>
+      </w:r>
+      <w:r>
+        <w:rPr>
+          <w:rFonts w:ascii="Times New Roman" w:eastAsiaTheme="minorEastAsia" w:hAnsi="Times New Roman" w:cs="Times New Roman"/>
+          <w:sz w:val="28"/>
+          <w:szCs w:val="28"/>
+          <w:lang w:val="en-US"/>
+        </w:rPr>
+        <w:t>FF</w:t>
+      </w:r>
+      <w:r>
+        <w:rPr>
+          <w:rFonts w:ascii="Times New Roman" w:eastAsiaTheme="minorEastAsia" w:hAnsi="Times New Roman" w:cs="Times New Roman"/>
+          <w:sz w:val="28"/>
+          <w:szCs w:val="28"/>
+        </w:rPr>
+        <w:t>.</w:t>
+      </w:r>
+      <w:r>
+        <w:rPr>
+          <w:rFonts w:ascii="Times New Roman" w:eastAsiaTheme="minorEastAsia" w:hAnsi="Times New Roman" w:cs="Times New Roman"/>
+          <w:sz w:val="28"/>
+          <w:szCs w:val="28"/>
+        </w:rPr>
+        <w:t xml:space="preserve"> </w:t>
+      </w:r>
+      <w:r>
+        <w:rPr>
+          <w:rFonts w:ascii="Times New Roman" w:eastAsiaTheme="minorEastAsia" w:hAnsi="Times New Roman" w:cs="Times New Roman"/>
+          <w:sz w:val="28"/>
+          <w:szCs w:val="28"/>
+        </w:rPr>
+        <w:t>Це означає, що всі біти рівні 1, тобто не запрограмовані (</w:t>
+      </w:r>
+      <w:r>
+        <w:rPr>
+          <w:rFonts w:ascii="Times New Roman" w:eastAsiaTheme="minorEastAsia" w:hAnsi="Times New Roman" w:cs="Times New Roman"/>
+          <w:sz w:val="28"/>
+          <w:szCs w:val="28"/>
+          <w:lang w:val="en-US"/>
+        </w:rPr>
+        <w:t>fuse</w:t>
+      </w:r>
+      <w:r>
+        <w:rPr>
+          <w:rFonts w:ascii="Times New Roman" w:eastAsiaTheme="minorEastAsia" w:hAnsi="Times New Roman" w:cs="Times New Roman"/>
+          <w:sz w:val="28"/>
+          <w:szCs w:val="28"/>
+        </w:rPr>
+        <w:t xml:space="preserve"> б</w:t>
+      </w:r>
+      <w:r>
+        <w:rPr>
+          <w:rFonts w:ascii="Times New Roman" w:eastAsiaTheme="minorEastAsia" w:hAnsi="Times New Roman" w:cs="Times New Roman"/>
+          <w:sz w:val="28"/>
+          <w:szCs w:val="28"/>
+        </w:rPr>
+        <w:t xml:space="preserve">іт вважається запрограмованим, тобто ввімкнутим, якщо рівний нулю). </w:t>
+      </w:r>
+      <w:r>
+        <w:rPr>
+          <w:rFonts w:ascii="Times New Roman" w:eastAsiaTheme="minorEastAsia" w:hAnsi="Times New Roman" w:cs="Times New Roman"/>
+          <w:sz w:val="28"/>
+          <w:szCs w:val="28"/>
+        </w:rPr>
+        <w:t xml:space="preserve">Згідно з таблицею 27-7 в </w:t>
+      </w:r>
+      <w:r>
+        <w:rPr>
+          <w:rFonts w:ascii="Times New Roman" w:eastAsiaTheme="minorEastAsia" w:hAnsi="Times New Roman" w:cs="Times New Roman"/>
+          <w:sz w:val="28"/>
+          <w:szCs w:val="28"/>
+        </w:rPr>
+        <w:t xml:space="preserve">[2] (рис. 4.4), </w:t>
+      </w:r>
+      <w:r>
+        <w:rPr>
+          <w:rFonts w:ascii="Times New Roman" w:eastAsiaTheme="minorEastAsia" w:hAnsi="Times New Roman" w:cs="Times New Roman"/>
+          <w:sz w:val="28"/>
+          <w:szCs w:val="28"/>
+        </w:rPr>
+        <w:t>потрібно запрограмувати біт 6 (</w:t>
+      </w:r>
+      <w:r>
+        <w:rPr>
+          <w:rFonts w:ascii="Times New Roman" w:eastAsiaTheme="minorEastAsia" w:hAnsi="Times New Roman" w:cs="Times New Roman"/>
+          <w:sz w:val="28"/>
+          <w:szCs w:val="28"/>
+          <w:lang w:val="en-US"/>
+        </w:rPr>
+        <w:t>clock</w:t>
+      </w:r>
+      <w:r>
+        <w:rPr>
+          <w:rFonts w:ascii="Times New Roman" w:eastAsiaTheme="minorEastAsia" w:hAnsi="Times New Roman" w:cs="Times New Roman"/>
+          <w:sz w:val="28"/>
+          <w:szCs w:val="28"/>
+        </w:rPr>
+        <w:t xml:space="preserve"> </w:t>
+      </w:r>
+      <w:r>
+        <w:rPr>
+          <w:rFonts w:ascii="Times New Roman" w:eastAsiaTheme="minorEastAsia" w:hAnsi="Times New Roman" w:cs="Times New Roman"/>
+          <w:sz w:val="28"/>
+          <w:szCs w:val="28"/>
+          <w:lang w:val="en-US"/>
+        </w:rPr>
+        <w:t>output</w:t>
+      </w:r>
+      <w:r>
+        <w:rPr>
+          <w:rFonts w:ascii="Times New Roman" w:eastAsiaTheme="minorEastAsia" w:hAnsi="Times New Roman" w:cs="Times New Roman"/>
+          <w:sz w:val="28"/>
+          <w:szCs w:val="28"/>
+        </w:rPr>
+        <w:t xml:space="preserve">) в </w:t>
+      </w:r>
+      <w:r>
+        <w:rPr>
+          <w:rFonts w:ascii="Times New Roman" w:eastAsiaTheme="minorEastAsia" w:hAnsi="Times New Roman" w:cs="Times New Roman"/>
+          <w:sz w:val="28"/>
+          <w:szCs w:val="28"/>
+          <w:lang w:val="en-US"/>
+        </w:rPr>
+        <w:t>low</w:t>
+      </w:r>
+      <w:r>
+        <w:rPr>
+          <w:rFonts w:ascii="Times New Roman" w:eastAsiaTheme="minorEastAsia" w:hAnsi="Times New Roman" w:cs="Times New Roman"/>
+          <w:sz w:val="28"/>
+          <w:szCs w:val="28"/>
+        </w:rPr>
+        <w:t xml:space="preserve"> </w:t>
+      </w:r>
+      <w:r>
+        <w:rPr>
+          <w:rFonts w:ascii="Times New Roman" w:eastAsiaTheme="minorEastAsia" w:hAnsi="Times New Roman" w:cs="Times New Roman"/>
+          <w:sz w:val="28"/>
+          <w:szCs w:val="28"/>
+          <w:lang w:val="en-US"/>
+        </w:rPr>
+        <w:t>fuse</w:t>
+      </w:r>
+      <w:r>
+        <w:rPr>
+          <w:rFonts w:ascii="Times New Roman" w:eastAsiaTheme="minorEastAsia" w:hAnsi="Times New Roman" w:cs="Times New Roman"/>
+          <w:sz w:val="28"/>
+          <w:szCs w:val="28"/>
+        </w:rPr>
+        <w:t xml:space="preserve"> </w:t>
+      </w:r>
+      <w:r>
+        <w:rPr>
+          <w:rFonts w:ascii="Times New Roman" w:eastAsiaTheme="minorEastAsia" w:hAnsi="Times New Roman" w:cs="Times New Roman"/>
+          <w:sz w:val="28"/>
+          <w:szCs w:val="28"/>
+          <w:lang w:val="en-US"/>
+        </w:rPr>
+        <w:t>byte</w:t>
+      </w:r>
+      <w:r>
+        <w:rPr>
+          <w:rFonts w:ascii="Times New Roman" w:eastAsiaTheme="minorEastAsia" w:hAnsi="Times New Roman" w:cs="Times New Roman"/>
+          <w:sz w:val="28"/>
+          <w:szCs w:val="28"/>
+        </w:rPr>
+        <w:t>.</w:t>
+      </w:r>
     </w:p>
     <w:p>
       <w:pPr>
         <w:spacing w:after="120" w:line="480" w:lineRule="auto"/>
-        <w:rPr>
-          <w:rFonts w:ascii="Times New Roman" w:eastAsiaTheme="minorEastAsia" w:hAnsi="Times New Roman" w:cs="Times New Roman"/>
-          <w:sz w:val="28"/>
-          <w:szCs w:val="28"/>
-        </w:rPr>
-      </w:pPr>
+        <w:jc w:val="center"/>
+        <w:rPr>
+          <w:rFonts w:ascii="Times New Roman" w:eastAsiaTheme="minorEastAsia" w:hAnsi="Times New Roman" w:cs="Times New Roman"/>
+          <w:sz w:val="28"/>
+          <w:szCs w:val="28"/>
+          <w:lang w:val="ru-RU"/>
+        </w:rPr>
+      </w:pPr>
+      <w:r>
+        <w:rPr>
+          <w:rFonts w:ascii="Times New Roman" w:eastAsiaTheme="minorEastAsia" w:hAnsi="Times New Roman" w:cs="Times New Roman"/>
+          <w:sz w:val="28"/>
+          <w:szCs w:val="28"/>
+          <w:lang w:val="ru-RU"/>
+        </w:rPr>
+        <w:drawing>
+          <wp:inline distT="0" distB="0" distL="0" distR="0" wp14:anchorId="496A6CF1" wp14:editId="22C448FD">
+            <wp:extent cx="5940425" cy="1821180"/>
+            <wp:effectExtent l="0" t="0" r="3175" b="7620"/>
+            <wp:docPr id="5" name="Picture 5"/>
+            <wp:cNvGraphicFramePr>
+              <a:graphicFrameLocks xmlns:a="http://schemas.openxmlformats.org/drawingml/2006/main" noChangeAspect="1"/>
+            </wp:cNvGraphicFramePr>
+            <a:graphic xmlns:a="http://schemas.openxmlformats.org/drawingml/2006/main">
+              <a:graphicData uri="http://schemas.openxmlformats.org/drawingml/2006/picture">
+                <pic:pic xmlns:pic="http://schemas.openxmlformats.org/drawingml/2006/picture">
+                  <pic:nvPicPr>
+                    <pic:cNvPr id="1" name=""/>
+                    <pic:cNvPicPr/>
+                  </pic:nvPicPr>
+                  <pic:blipFill rotWithShape="1">
+                    <a:blip r:embed="rId26"/>
+                    <a:srcRect t="1" b="2614"/>
+                    <a:stretch/>
+                  </pic:blipFill>
+                  <pic:spPr bwMode="auto">
+                    <a:xfrm>
+                      <a:off x="0" y="0"/>
+                      <a:ext cx="5940425" cy="1821180"/>
+                    </a:xfrm>
+                    <a:prstGeom prst="rect">
+                      <a:avLst/>
+                    </a:prstGeom>
+                    <a:ln>
+                      <a:noFill/>
+                    </a:ln>
+                    <a:extLst>
+                      <a:ext uri="{53640926-AAD7-44D8-BBD7-CCE9431645EC}">
+                        <a14:shadowObscured xmlns:a14="http://schemas.microsoft.com/office/drawing/2010/main"/>
+                      </a:ext>
+                    </a:extLst>
+                  </pic:spPr>
+                </pic:pic>
+              </a:graphicData>
+            </a:graphic>
+          </wp:inline>
+        </w:drawing>
+      </w:r>
     </w:p>
     <w:p>
       <w:pPr>
         <w:spacing w:after="120" w:line="480" w:lineRule="auto"/>
-        <w:rPr>
-          <w:rFonts w:ascii="Times New Roman" w:eastAsiaTheme="minorEastAsia" w:hAnsi="Times New Roman" w:cs="Times New Roman"/>
-          <w:sz w:val="28"/>
-          <w:szCs w:val="28"/>
-        </w:rPr>
-      </w:pPr>
+        <w:jc w:val="center"/>
+        <w:rPr>
+          <w:rFonts w:ascii="Times New Roman" w:eastAsiaTheme="minorEastAsia" w:hAnsi="Times New Roman" w:cs="Times New Roman"/>
+          <w:sz w:val="28"/>
+          <w:szCs w:val="28"/>
+        </w:rPr>
+      </w:pPr>
+      <w:r>
+        <w:rPr>
+          <w:rFonts w:ascii="Times New Roman" w:eastAsiaTheme="minorEastAsia" w:hAnsi="Times New Roman" w:cs="Times New Roman"/>
+          <w:sz w:val="28"/>
+          <w:szCs w:val="28"/>
+        </w:rPr>
+        <w:t>Рис. 4.4</w:t>
+      </w:r>
     </w:p>
     <w:p>
       <w:pPr>
@@ -8134,16 +9142,70 @@
           <w:szCs w:val="28"/>
         </w:rPr>
       </w:pPr>
+      <w:r>
+        <w:rPr>
+          <w:rFonts w:ascii="Times New Roman" w:eastAsiaTheme="minorEastAsia" w:hAnsi="Times New Roman" w:cs="Times New Roman"/>
+          <w:sz w:val="28"/>
+          <w:szCs w:val="28"/>
+        </w:rPr>
+        <w:lastRenderedPageBreak/>
+        <w:t xml:space="preserve">Якщо залишити всі інші біти незапрограмовані (рівні 1), то отримаємо значення байту 10111111 або </w:t>
+      </w:r>
+      <w:r>
+        <w:rPr>
+          <w:rFonts w:ascii="Times New Roman" w:eastAsiaTheme="minorEastAsia" w:hAnsi="Times New Roman" w:cs="Times New Roman"/>
+          <w:sz w:val="28"/>
+          <w:szCs w:val="28"/>
+          <w:lang w:val="en-US"/>
+        </w:rPr>
+        <w:t>BF</w:t>
+      </w:r>
+      <w:r>
+        <w:rPr>
+          <w:rFonts w:ascii="Times New Roman" w:eastAsiaTheme="minorEastAsia" w:hAnsi="Times New Roman" w:cs="Times New Roman"/>
+          <w:sz w:val="28"/>
+          <w:szCs w:val="28"/>
+          <w:lang w:val="ru-RU"/>
+        </w:rPr>
+        <w:t xml:space="preserve">. </w:t>
+      </w:r>
+      <w:r>
+        <w:rPr>
+          <w:rFonts w:ascii="Times New Roman" w:eastAsiaTheme="minorEastAsia" w:hAnsi="Times New Roman" w:cs="Times New Roman"/>
+          <w:sz w:val="28"/>
+          <w:szCs w:val="28"/>
+        </w:rPr>
+        <w:t>Програмуємо це значення за допомогою команди</w:t>
+      </w:r>
     </w:p>
     <w:p>
       <w:pPr>
         <w:spacing w:after="120" w:line="480" w:lineRule="auto"/>
         <w:rPr>
-          <w:rFonts w:ascii="Times New Roman" w:eastAsiaTheme="minorEastAsia" w:hAnsi="Times New Roman" w:cs="Times New Roman"/>
-          <w:sz w:val="28"/>
-          <w:szCs w:val="28"/>
-        </w:rPr>
-      </w:pPr>
+          <w:rFonts w:ascii="Consolas" w:eastAsiaTheme="minorEastAsia" w:hAnsi="Consolas" w:cs="Times New Roman"/>
+          <w:sz w:val="26"/>
+          <w:szCs w:val="26"/>
+          <w:lang w:val="en-US"/>
+        </w:rPr>
+      </w:pPr>
+      <w:r>
+        <w:rPr>
+          <w:rFonts w:ascii="Consolas" w:eastAsiaTheme="minorEastAsia" w:hAnsi="Consolas" w:cs="Times New Roman"/>
+          <w:sz w:val="26"/>
+          <w:szCs w:val="26"/>
+          <w:lang w:val="en-US"/>
+        </w:rPr>
+        <w:t>avrdude -c arduino –p m328p –P COM4 -b 19200 -</w:t>
+      </w:r>
+      <w:r>
+        <w:rPr>
+          <w:rFonts w:ascii="Consolas" w:eastAsiaTheme="minorEastAsia" w:hAnsi="Consolas" w:cs="Times New Roman"/>
+          <w:sz w:val="26"/>
+          <w:szCs w:val="26"/>
+          <w:lang w:val="en-US"/>
+        </w:rPr>
+        <w:t>U lfuse:w:0xBF:m</w:t>
+      </w:r>
     </w:p>
     <w:p>
       <w:pPr>
@@ -8154,26 +9216,100 @@
           <w:szCs w:val="28"/>
         </w:rPr>
       </w:pPr>
+      <w:r>
+        <w:rPr>
+          <w:rFonts w:ascii="Times New Roman" w:eastAsiaTheme="minorEastAsia" w:hAnsi="Times New Roman" w:cs="Times New Roman"/>
+          <w:sz w:val="28"/>
+          <w:szCs w:val="28"/>
+        </w:rPr>
+        <w:t>Результат її виконання показаний на рис. 4.5.</w:t>
+      </w:r>
     </w:p>
     <w:p>
       <w:pPr>
         <w:spacing w:after="120" w:line="480" w:lineRule="auto"/>
-        <w:rPr>
-          <w:rFonts w:ascii="Times New Roman" w:eastAsiaTheme="minorEastAsia" w:hAnsi="Times New Roman" w:cs="Times New Roman"/>
-          <w:sz w:val="28"/>
-          <w:szCs w:val="28"/>
-        </w:rPr>
-      </w:pPr>
+        <w:jc w:val="center"/>
+        <w:rPr>
+          <w:rFonts w:ascii="Times New Roman" w:eastAsiaTheme="minorEastAsia" w:hAnsi="Times New Roman" w:cs="Times New Roman"/>
+          <w:sz w:val="28"/>
+          <w:szCs w:val="28"/>
+        </w:rPr>
+      </w:pPr>
+      <w:r>
+        <w:rPr>
+          <w:rFonts w:ascii="Times New Roman" w:eastAsiaTheme="minorEastAsia" w:hAnsi="Times New Roman" w:cs="Times New Roman"/>
+          <w:noProof/>
+          <w:sz w:val="28"/>
+          <w:szCs w:val="28"/>
+        </w:rPr>
+        <w:drawing>
+          <wp:inline distT="0" distB="0" distL="0" distR="0" wp14:anchorId="7EE6183A" wp14:editId="75228DC6">
+            <wp:extent cx="4114800" cy="3264737"/>
+            <wp:effectExtent l="0" t="0" r="0" b="0"/>
+            <wp:docPr id="6" name="Picture 6"/>
+            <wp:cNvGraphicFramePr>
+              <a:graphicFrameLocks xmlns:a="http://schemas.openxmlformats.org/drawingml/2006/main" noChangeAspect="1"/>
+            </wp:cNvGraphicFramePr>
+            <a:graphic xmlns:a="http://schemas.openxmlformats.org/drawingml/2006/main">
+              <a:graphicData uri="http://schemas.openxmlformats.org/drawingml/2006/picture">
+                <pic:pic xmlns:pic="http://schemas.openxmlformats.org/drawingml/2006/picture">
+                  <pic:nvPicPr>
+                    <pic:cNvPr id="0" name="Picture 4"/>
+                    <pic:cNvPicPr>
+                      <a:picLocks noChangeAspect="1" noChangeArrowheads="1"/>
+                    </pic:cNvPicPr>
+                  </pic:nvPicPr>
+                  <pic:blipFill>
+                    <a:blip r:embed="rId27">
+                      <a:extLst>
+                        <a:ext uri="{28A0092B-C50C-407E-A947-70E740481C1C}">
+                          <a14:useLocalDpi xmlns:a14="http://schemas.microsoft.com/office/drawing/2010/main" val="0"/>
+                        </a:ext>
+                      </a:extLst>
+                    </a:blip>
+                    <a:srcRect/>
+                    <a:stretch>
+                      <a:fillRect/>
+                    </a:stretch>
+                  </pic:blipFill>
+                  <pic:spPr bwMode="auto">
+                    <a:xfrm>
+                      <a:off x="0" y="0"/>
+                      <a:ext cx="4120168" cy="3268996"/>
+                    </a:xfrm>
+                    <a:prstGeom prst="rect">
+                      <a:avLst/>
+                    </a:prstGeom>
+                    <a:noFill/>
+                    <a:ln>
+                      <a:noFill/>
+                    </a:ln>
+                  </pic:spPr>
+                </pic:pic>
+              </a:graphicData>
+            </a:graphic>
+          </wp:inline>
+        </w:drawing>
+      </w:r>
     </w:p>
     <w:p>
       <w:pPr>
         <w:spacing w:after="120" w:line="480" w:lineRule="auto"/>
-        <w:rPr>
-          <w:rFonts w:ascii="Times New Roman" w:eastAsiaTheme="minorEastAsia" w:hAnsi="Times New Roman" w:cs="Times New Roman"/>
-          <w:sz w:val="28"/>
-          <w:szCs w:val="28"/>
-        </w:rPr>
-      </w:pPr>
+        <w:jc w:val="center"/>
+        <w:rPr>
+          <w:rFonts w:ascii="Times New Roman" w:eastAsiaTheme="minorEastAsia" w:hAnsi="Times New Roman" w:cs="Times New Roman"/>
+          <w:sz w:val="28"/>
+          <w:szCs w:val="28"/>
+        </w:rPr>
+      </w:pPr>
+      <w:r>
+        <w:rPr>
+          <w:rFonts w:ascii="Times New Roman" w:eastAsiaTheme="minorEastAsia" w:hAnsi="Times New Roman" w:cs="Times New Roman"/>
+          <w:sz w:val="28"/>
+          <w:szCs w:val="28"/>
+        </w:rPr>
+        <w:t>Рис. 4.5</w:t>
+      </w:r>
     </w:p>
     <w:p>
       <w:pPr>
@@ -8184,6 +9320,423 @@
           <w:szCs w:val="28"/>
         </w:rPr>
       </w:pPr>
+      <w:r>
+        <w:rPr>
+          <w:rFonts w:ascii="Times New Roman" w:eastAsiaTheme="minorEastAsia" w:hAnsi="Times New Roman" w:cs="Times New Roman"/>
+          <w:sz w:val="28"/>
+          <w:szCs w:val="28"/>
+        </w:rPr>
+        <w:t xml:space="preserve">Згідно з 27.2 в </w:t>
+      </w:r>
+      <w:r>
+        <w:rPr>
+          <w:rFonts w:ascii="Times New Roman" w:eastAsiaTheme="minorEastAsia" w:hAnsi="Times New Roman" w:cs="Times New Roman"/>
+          <w:sz w:val="28"/>
+          <w:szCs w:val="28"/>
+          <w:lang w:val="ru-RU"/>
+        </w:rPr>
+        <w:t>[2]</w:t>
+      </w:r>
+      <w:r>
+        <w:rPr>
+          <w:rFonts w:ascii="Times New Roman" w:eastAsiaTheme="minorEastAsia" w:hAnsi="Times New Roman" w:cs="Times New Roman"/>
+          <w:sz w:val="28"/>
+          <w:szCs w:val="28"/>
+        </w:rPr>
+        <w:t xml:space="preserve">, тактова частота виводиться на ніжку </w:t>
+      </w:r>
+      <w:r>
+        <w:rPr>
+          <w:rFonts w:ascii="Times New Roman" w:eastAsiaTheme="minorEastAsia" w:hAnsi="Times New Roman" w:cs="Times New Roman"/>
+          <w:sz w:val="28"/>
+          <w:szCs w:val="28"/>
+          <w:lang w:val="en-US"/>
+        </w:rPr>
+        <w:t>PB</w:t>
+      </w:r>
+      <w:r>
+        <w:rPr>
+          <w:rFonts w:ascii="Times New Roman" w:eastAsiaTheme="minorEastAsia" w:hAnsi="Times New Roman" w:cs="Times New Roman"/>
+          <w:sz w:val="28"/>
+          <w:szCs w:val="28"/>
+          <w:lang w:val="ru-RU"/>
+        </w:rPr>
+        <w:t>0</w:t>
+      </w:r>
+      <w:r>
+        <w:rPr>
+          <w:rFonts w:ascii="Times New Roman" w:eastAsiaTheme="minorEastAsia" w:hAnsi="Times New Roman" w:cs="Times New Roman"/>
+          <w:sz w:val="28"/>
+          <w:szCs w:val="28"/>
+          <w:lang w:val="ru-RU"/>
+        </w:rPr>
+        <w:t xml:space="preserve"> </w:t>
+      </w:r>
+      <w:r>
+        <w:rPr>
+          <w:rFonts w:ascii="Times New Roman" w:eastAsiaTheme="minorEastAsia" w:hAnsi="Times New Roman" w:cs="Times New Roman"/>
+          <w:sz w:val="28"/>
+          <w:szCs w:val="28"/>
+        </w:rPr>
+        <w:t xml:space="preserve">мікроконтролера. Згідно з </w:t>
+      </w:r>
+      <w:r>
+        <w:rPr>
+          <w:rFonts w:ascii="Times New Roman" w:eastAsiaTheme="minorEastAsia" w:hAnsi="Times New Roman" w:cs="Times New Roman"/>
+          <w:sz w:val="28"/>
+          <w:szCs w:val="28"/>
+        </w:rPr>
+        <w:t>[3]</w:t>
+      </w:r>
+      <w:r>
+        <w:rPr>
+          <w:rFonts w:ascii="Times New Roman" w:eastAsiaTheme="minorEastAsia" w:hAnsi="Times New Roman" w:cs="Times New Roman"/>
+          <w:sz w:val="28"/>
+          <w:szCs w:val="28"/>
+        </w:rPr>
+        <w:t xml:space="preserve">, це відповідає ніжці 8 </w:t>
+      </w:r>
+      <w:r>
+        <w:rPr>
+          <w:rFonts w:ascii="Times New Roman" w:eastAsiaTheme="minorEastAsia" w:hAnsi="Times New Roman" w:cs="Times New Roman"/>
+          <w:sz w:val="28"/>
+          <w:szCs w:val="28"/>
+          <w:lang w:val="en-US"/>
+        </w:rPr>
+        <w:t>Arduino</w:t>
+      </w:r>
+      <w:r>
+        <w:rPr>
+          <w:rFonts w:ascii="Times New Roman" w:eastAsiaTheme="minorEastAsia" w:hAnsi="Times New Roman" w:cs="Times New Roman"/>
+          <w:sz w:val="28"/>
+          <w:szCs w:val="28"/>
+        </w:rPr>
+        <w:t>.</w:t>
+      </w:r>
+      <w:r>
+        <w:rPr>
+          <w:rFonts w:ascii="Times New Roman" w:eastAsiaTheme="minorEastAsia" w:hAnsi="Times New Roman" w:cs="Times New Roman"/>
+          <w:sz w:val="28"/>
+          <w:szCs w:val="28"/>
+        </w:rPr>
+        <w:t xml:space="preserve"> Підключивши туди осцилограф, отримуємо сигнал частотою 16 МГц, зображений на рис. 4.6</w:t>
+      </w:r>
+      <w:r>
+        <w:rPr>
+          <w:rFonts w:ascii="Times New Roman" w:eastAsiaTheme="minorEastAsia" w:hAnsi="Times New Roman" w:cs="Times New Roman"/>
+          <w:sz w:val="28"/>
+          <w:szCs w:val="28"/>
+        </w:rPr>
+        <w:t>, 4.7. Сигнал спотворений, проте це пов’язано з паразитними індуктивностями та ємностями з’єднувальних провідників, які проявляють себе через високу частоту сигналу. Рис 4.7 отриманий на іншому щупі осцилографа і показує менші спотворення.</w:t>
+      </w:r>
+    </w:p>
+    <w:p>
+      <w:pPr>
+        <w:spacing w:after="120" w:line="480" w:lineRule="auto"/>
+        <w:jc w:val="center"/>
+        <w:rPr>
+          <w:rFonts w:ascii="Times New Roman" w:eastAsiaTheme="minorEastAsia" w:hAnsi="Times New Roman" w:cs="Times New Roman"/>
+          <w:sz w:val="28"/>
+          <w:szCs w:val="28"/>
+        </w:rPr>
+      </w:pPr>
+      <w:r>
+        <w:rPr>
+          <w:rFonts w:ascii="Times New Roman" w:eastAsiaTheme="minorEastAsia" w:hAnsi="Times New Roman" w:cs="Times New Roman"/>
+          <w:noProof/>
+          <w:sz w:val="28"/>
+          <w:szCs w:val="28"/>
+        </w:rPr>
+        <w:lastRenderedPageBreak/>
+        <w:drawing>
+          <wp:inline distT="0" distB="0" distL="0" distR="0" wp14:anchorId="35268BFF" wp14:editId="11200E69">
+            <wp:extent cx="4206240" cy="3151976"/>
+            <wp:effectExtent l="0" t="0" r="3810" b="0"/>
+            <wp:docPr id="7" name="Picture 7"/>
+            <wp:cNvGraphicFramePr>
+              <a:graphicFrameLocks xmlns:a="http://schemas.openxmlformats.org/drawingml/2006/main" noChangeAspect="1"/>
+            </wp:cNvGraphicFramePr>
+            <a:graphic xmlns:a="http://schemas.openxmlformats.org/drawingml/2006/main">
+              <a:graphicData uri="http://schemas.openxmlformats.org/drawingml/2006/picture">
+                <pic:pic xmlns:pic="http://schemas.openxmlformats.org/drawingml/2006/picture">
+                  <pic:nvPicPr>
+                    <pic:cNvPr id="0" name="Picture 5"/>
+                    <pic:cNvPicPr>
+                      <a:picLocks noChangeAspect="1" noChangeArrowheads="1"/>
+                    </pic:cNvPicPr>
+                  </pic:nvPicPr>
+                  <pic:blipFill>
+                    <a:blip r:embed="rId28">
+                      <a:extLst>
+                        <a:ext uri="{28A0092B-C50C-407E-A947-70E740481C1C}">
+                          <a14:useLocalDpi xmlns:a14="http://schemas.microsoft.com/office/drawing/2010/main" val="0"/>
+                        </a:ext>
+                      </a:extLst>
+                    </a:blip>
+                    <a:srcRect/>
+                    <a:stretch>
+                      <a:fillRect/>
+                    </a:stretch>
+                  </pic:blipFill>
+                  <pic:spPr bwMode="auto">
+                    <a:xfrm>
+                      <a:off x="0" y="0"/>
+                      <a:ext cx="4218232" cy="3160962"/>
+                    </a:xfrm>
+                    <a:prstGeom prst="rect">
+                      <a:avLst/>
+                    </a:prstGeom>
+                    <a:noFill/>
+                    <a:ln>
+                      <a:noFill/>
+                    </a:ln>
+                  </pic:spPr>
+                </pic:pic>
+              </a:graphicData>
+            </a:graphic>
+          </wp:inline>
+        </w:drawing>
+      </w:r>
+    </w:p>
+    <w:p>
+      <w:pPr>
+        <w:spacing w:after="120" w:line="480" w:lineRule="auto"/>
+        <w:jc w:val="center"/>
+        <w:rPr>
+          <w:rFonts w:ascii="Times New Roman" w:eastAsiaTheme="minorEastAsia" w:hAnsi="Times New Roman" w:cs="Times New Roman"/>
+          <w:sz w:val="28"/>
+          <w:szCs w:val="28"/>
+        </w:rPr>
+      </w:pPr>
+      <w:r>
+        <w:rPr>
+          <w:rFonts w:ascii="Times New Roman" w:eastAsiaTheme="minorEastAsia" w:hAnsi="Times New Roman" w:cs="Times New Roman"/>
+          <w:sz w:val="28"/>
+          <w:szCs w:val="28"/>
+        </w:rPr>
+        <w:t>Рис. 4.</w:t>
+      </w:r>
+      <w:r>
+        <w:rPr>
+          <w:rFonts w:ascii="Times New Roman" w:eastAsiaTheme="minorEastAsia" w:hAnsi="Times New Roman" w:cs="Times New Roman"/>
+          <w:sz w:val="28"/>
+          <w:szCs w:val="28"/>
+        </w:rPr>
+        <w:t>6</w:t>
+      </w:r>
+    </w:p>
+    <w:p>
+      <w:pPr>
+        <w:spacing w:after="120" w:line="480" w:lineRule="auto"/>
+        <w:jc w:val="center"/>
+        <w:rPr>
+          <w:rFonts w:ascii="Times New Roman" w:eastAsiaTheme="minorEastAsia" w:hAnsi="Times New Roman" w:cs="Times New Roman"/>
+          <w:sz w:val="28"/>
+          <w:szCs w:val="28"/>
+        </w:rPr>
+      </w:pPr>
+      <w:r>
+        <w:rPr>
+          <w:rFonts w:ascii="Times New Roman" w:eastAsiaTheme="minorEastAsia" w:hAnsi="Times New Roman" w:cs="Times New Roman"/>
+          <w:noProof/>
+          <w:sz w:val="28"/>
+          <w:szCs w:val="28"/>
+        </w:rPr>
+        <w:drawing>
+          <wp:inline distT="0" distB="0" distL="0" distR="0" wp14:anchorId="51F43FDF" wp14:editId="3D0BFC13">
+            <wp:extent cx="4128498" cy="3093720"/>
+            <wp:effectExtent l="0" t="0" r="5715" b="0"/>
+            <wp:docPr id="8" name="Picture 8"/>
+            <wp:cNvGraphicFramePr>
+              <a:graphicFrameLocks xmlns:a="http://schemas.openxmlformats.org/drawingml/2006/main" noChangeAspect="1"/>
+            </wp:cNvGraphicFramePr>
+            <a:graphic xmlns:a="http://schemas.openxmlformats.org/drawingml/2006/main">
+              <a:graphicData uri="http://schemas.openxmlformats.org/drawingml/2006/picture">
+                <pic:pic xmlns:pic="http://schemas.openxmlformats.org/drawingml/2006/picture">
+                  <pic:nvPicPr>
+                    <pic:cNvPr id="0" name="Picture 6"/>
+                    <pic:cNvPicPr>
+                      <a:picLocks noChangeAspect="1" noChangeArrowheads="1"/>
+                    </pic:cNvPicPr>
+                  </pic:nvPicPr>
+                  <pic:blipFill>
+                    <a:blip r:embed="rId29">
+                      <a:extLst>
+                        <a:ext uri="{28A0092B-C50C-407E-A947-70E740481C1C}">
+                          <a14:useLocalDpi xmlns:a14="http://schemas.microsoft.com/office/drawing/2010/main" val="0"/>
+                        </a:ext>
+                      </a:extLst>
+                    </a:blip>
+                    <a:srcRect/>
+                    <a:stretch>
+                      <a:fillRect/>
+                    </a:stretch>
+                  </pic:blipFill>
+                  <pic:spPr bwMode="auto">
+                    <a:xfrm>
+                      <a:off x="0" y="0"/>
+                      <a:ext cx="4153529" cy="3112477"/>
+                    </a:xfrm>
+                    <a:prstGeom prst="rect">
+                      <a:avLst/>
+                    </a:prstGeom>
+                    <a:noFill/>
+                    <a:ln>
+                      <a:noFill/>
+                    </a:ln>
+                  </pic:spPr>
+                </pic:pic>
+              </a:graphicData>
+            </a:graphic>
+          </wp:inline>
+        </w:drawing>
+      </w:r>
+    </w:p>
+    <w:p>
+      <w:pPr>
+        <w:spacing w:after="120" w:line="480" w:lineRule="auto"/>
+        <w:jc w:val="center"/>
+        <w:rPr>
+          <w:rFonts w:ascii="Times New Roman" w:eastAsiaTheme="minorEastAsia" w:hAnsi="Times New Roman" w:cs="Times New Roman"/>
+          <w:sz w:val="28"/>
+          <w:szCs w:val="28"/>
+        </w:rPr>
+      </w:pPr>
+      <w:r>
+        <w:rPr>
+          <w:rFonts w:ascii="Times New Roman" w:eastAsiaTheme="minorEastAsia" w:hAnsi="Times New Roman" w:cs="Times New Roman"/>
+          <w:sz w:val="28"/>
+          <w:szCs w:val="28"/>
+        </w:rPr>
+        <w:t>Рис. 4.</w:t>
+      </w:r>
+      <w:r>
+        <w:rPr>
+          <w:rFonts w:ascii="Times New Roman" w:eastAsiaTheme="minorEastAsia" w:hAnsi="Times New Roman" w:cs="Times New Roman"/>
+          <w:sz w:val="28"/>
+          <w:szCs w:val="28"/>
+        </w:rPr>
+        <w:t>7</w:t>
+      </w:r>
+    </w:p>
+    <w:p>
+      <w:pPr>
+        <w:spacing w:after="120" w:line="480" w:lineRule="auto"/>
+        <w:rPr>
+          <w:rFonts w:ascii="Times New Roman" w:eastAsiaTheme="minorEastAsia" w:hAnsi="Times New Roman" w:cs="Times New Roman"/>
+          <w:sz w:val="28"/>
+          <w:szCs w:val="28"/>
+        </w:rPr>
+      </w:pPr>
+      <w:r>
+        <w:rPr>
+          <w:rFonts w:ascii="Times New Roman" w:eastAsiaTheme="minorEastAsia" w:hAnsi="Times New Roman" w:cs="Times New Roman"/>
+          <w:sz w:val="28"/>
+          <w:szCs w:val="28"/>
+        </w:rPr>
+        <w:t xml:space="preserve">Щоб повернути </w:t>
+      </w:r>
+      <w:r>
+        <w:rPr>
+          <w:rFonts w:ascii="Times New Roman" w:eastAsiaTheme="minorEastAsia" w:hAnsi="Times New Roman" w:cs="Times New Roman"/>
+          <w:sz w:val="28"/>
+          <w:szCs w:val="28"/>
+          <w:lang w:val="en-US"/>
+        </w:rPr>
+        <w:t>fuse</w:t>
+      </w:r>
+      <w:r>
+        <w:rPr>
+          <w:rFonts w:ascii="Times New Roman" w:eastAsiaTheme="minorEastAsia" w:hAnsi="Times New Roman" w:cs="Times New Roman"/>
+          <w:sz w:val="28"/>
+          <w:szCs w:val="28"/>
+          <w:lang w:val="ru-RU"/>
+        </w:rPr>
+        <w:t xml:space="preserve"> </w:t>
+      </w:r>
+      <w:r>
+        <w:rPr>
+          <w:rFonts w:ascii="Times New Roman" w:eastAsiaTheme="minorEastAsia" w:hAnsi="Times New Roman" w:cs="Times New Roman"/>
+          <w:sz w:val="28"/>
+          <w:szCs w:val="28"/>
+        </w:rPr>
+        <w:t xml:space="preserve">біти </w:t>
+      </w:r>
+      <w:r>
+        <w:rPr>
+          <w:rFonts w:ascii="Times New Roman" w:eastAsiaTheme="minorEastAsia" w:hAnsi="Times New Roman" w:cs="Times New Roman"/>
+          <w:sz w:val="28"/>
+          <w:szCs w:val="28"/>
+        </w:rPr>
+        <w:t>до</w:t>
+      </w:r>
+      <w:bookmarkStart w:id="11" w:name="_GoBack"/>
+      <w:bookmarkEnd w:id="11"/>
+      <w:r>
+        <w:rPr>
+          <w:rFonts w:ascii="Times New Roman" w:eastAsiaTheme="minorEastAsia" w:hAnsi="Times New Roman" w:cs="Times New Roman"/>
+          <w:sz w:val="28"/>
+          <w:szCs w:val="28"/>
+        </w:rPr>
+        <w:t xml:space="preserve"> початкове значення використовуємо команду</w:t>
+      </w:r>
+    </w:p>
+    <w:p>
+      <w:pPr>
+        <w:spacing w:after="120" w:line="480" w:lineRule="auto"/>
+        <w:rPr>
+          <w:rFonts w:ascii="Consolas" w:eastAsiaTheme="minorEastAsia" w:hAnsi="Consolas" w:cs="Times New Roman"/>
+          <w:sz w:val="26"/>
+          <w:szCs w:val="26"/>
+          <w:lang w:val="en-US"/>
+        </w:rPr>
+      </w:pPr>
+      <w:r>
+        <w:rPr>
+          <w:rFonts w:ascii="Consolas" w:eastAsiaTheme="minorEastAsia" w:hAnsi="Consolas" w:cs="Times New Roman"/>
+          <w:sz w:val="26"/>
+          <w:szCs w:val="26"/>
+          <w:lang w:val="en-US"/>
+        </w:rPr>
+        <w:t>avrdude -c arduino –p m328p –P COM4 -b 19200 -U lfuse:w:0x</w:t>
+      </w:r>
+      <w:r>
+        <w:rPr>
+          <w:rFonts w:ascii="Consolas" w:eastAsiaTheme="minorEastAsia" w:hAnsi="Consolas" w:cs="Times New Roman"/>
+          <w:sz w:val="26"/>
+          <w:szCs w:val="26"/>
+          <w:lang w:val="en-US"/>
+        </w:rPr>
+        <w:t>F</w:t>
+      </w:r>
+      <w:r>
+        <w:rPr>
+          <w:rFonts w:ascii="Consolas" w:eastAsiaTheme="minorEastAsia" w:hAnsi="Consolas" w:cs="Times New Roman"/>
+          <w:sz w:val="26"/>
+          <w:szCs w:val="26"/>
+          <w:lang w:val="en-US"/>
+        </w:rPr>
+        <w:t>F:m</w:t>
+      </w:r>
+    </w:p>
+    <w:p>
+      <w:pPr>
+        <w:rPr>
+          <w:rFonts w:ascii="Consolas" w:eastAsiaTheme="minorEastAsia" w:hAnsi="Consolas" w:cs="Times New Roman"/>
+          <w:sz w:val="26"/>
+          <w:szCs w:val="26"/>
+          <w:lang w:val="en-US"/>
+        </w:rPr>
+      </w:pPr>
+      <w:r>
+        <w:rPr>
+          <w:rFonts w:ascii="Consolas" w:eastAsiaTheme="minorEastAsia" w:hAnsi="Consolas" w:cs="Times New Roman"/>
+          <w:sz w:val="26"/>
+          <w:szCs w:val="26"/>
+          <w:lang w:val="en-US"/>
+        </w:rPr>
+        <w:br w:type="page"/>
+      </w:r>
     </w:p>
     <w:p>
       <w:pPr>
@@ -8225,7 +9778,23 @@
           <w:sz w:val="28"/>
           <w:szCs w:val="28"/>
         </w:rPr>
-        <w:t xml:space="preserve">У роботі було розглянуто два методи отримання сигналу максимально можливої частоти на платі </w:t>
+        <w:t xml:space="preserve">У роботі було розглянуто </w:t>
+      </w:r>
+      <w:r>
+        <w:rPr>
+          <w:rFonts w:ascii="Times New Roman" w:eastAsiaTheme="minorEastAsia" w:hAnsi="Times New Roman" w:cs="Times New Roman"/>
+          <w:sz w:val="28"/>
+          <w:szCs w:val="28"/>
+        </w:rPr>
+        <w:t>три</w:t>
+      </w:r>
+      <w:r>
+        <w:rPr>
+          <w:rFonts w:ascii="Times New Roman" w:eastAsiaTheme="minorEastAsia" w:hAnsi="Times New Roman" w:cs="Times New Roman"/>
+          <w:sz w:val="28"/>
+          <w:szCs w:val="28"/>
+        </w:rPr>
+        <w:t xml:space="preserve"> методи отримання сигналу максимально можливої частоти на платі </w:t>
       </w:r>
       <w:r>
         <w:rPr>
@@ -8337,6 +9906,14 @@
           <w:sz w:val="28"/>
           <w:szCs w:val="28"/>
         </w:rPr>
+        <w:t xml:space="preserve">Обидва методи видають частоту рівну половині тактової. </w:t>
+      </w:r>
+      <w:r>
+        <w:rPr>
+          <w:rFonts w:ascii="Times New Roman" w:eastAsiaTheme="minorEastAsia" w:hAnsi="Times New Roman" w:cs="Times New Roman"/>
+          <w:sz w:val="28"/>
+          <w:szCs w:val="28"/>
+        </w:rPr>
         <w:t xml:space="preserve">Порівнюючи ці два методи, можна зробити висновок, що другий метод набагато кращий, бо єдиним його недоліком є можливість генерувати лише одну форму сигналу, де довжина імпульсу та паузи рівні. Проте генерація </w:t>
       </w:r>
       <w:r>
@@ -8362,85 +9939,66 @@
           <w:szCs w:val="28"/>
           <w:lang w:val="en-US"/>
         </w:rPr>
-        <w:t>Arduino.</w:t>
-      </w:r>
-    </w:p>
-    <w:p>
-      <w:pPr>
-        <w:pStyle w:val="ListParagraph"/>
-        <w:spacing w:after="120" w:line="480" w:lineRule="auto"/>
-        <w:rPr>
-          <w:rFonts w:ascii="Times New Roman" w:eastAsiaTheme="minorEastAsia" w:hAnsi="Times New Roman" w:cs="Times New Roman"/>
-          <w:sz w:val="28"/>
-          <w:szCs w:val="28"/>
-        </w:rPr>
-      </w:pPr>
-    </w:p>
-    <w:p>
-      <w:pPr>
-        <w:pStyle w:val="ListParagraph"/>
-        <w:spacing w:after="120" w:line="480" w:lineRule="auto"/>
-        <w:rPr>
-          <w:rFonts w:ascii="Times New Roman" w:eastAsiaTheme="minorEastAsia" w:hAnsi="Times New Roman" w:cs="Times New Roman"/>
-          <w:sz w:val="28"/>
-          <w:szCs w:val="28"/>
-        </w:rPr>
-      </w:pPr>
-    </w:p>
-    <w:p>
-      <w:pPr>
-        <w:pStyle w:val="ListParagraph"/>
-        <w:spacing w:after="120" w:line="480" w:lineRule="auto"/>
-        <w:rPr>
-          <w:rFonts w:ascii="Times New Roman" w:eastAsiaTheme="minorEastAsia" w:hAnsi="Times New Roman" w:cs="Times New Roman"/>
-          <w:sz w:val="28"/>
-          <w:szCs w:val="28"/>
-        </w:rPr>
-      </w:pPr>
-    </w:p>
-    <w:p>
-      <w:pPr>
-        <w:pStyle w:val="ListParagraph"/>
-        <w:spacing w:after="120" w:line="480" w:lineRule="auto"/>
-        <w:rPr>
-          <w:rFonts w:ascii="Times New Roman" w:eastAsiaTheme="minorEastAsia" w:hAnsi="Times New Roman" w:cs="Times New Roman"/>
-          <w:sz w:val="28"/>
-          <w:szCs w:val="28"/>
-        </w:rPr>
-      </w:pPr>
-    </w:p>
-    <w:p>
-      <w:pPr>
-        <w:pStyle w:val="ListParagraph"/>
-        <w:spacing w:after="120" w:line="480" w:lineRule="auto"/>
-        <w:rPr>
-          <w:rFonts w:ascii="Times New Roman" w:eastAsiaTheme="minorEastAsia" w:hAnsi="Times New Roman" w:cs="Times New Roman"/>
-          <w:sz w:val="28"/>
-          <w:szCs w:val="28"/>
-        </w:rPr>
-      </w:pPr>
-    </w:p>
-    <w:p>
-      <w:pPr>
-        <w:pStyle w:val="ListParagraph"/>
-        <w:spacing w:after="120" w:line="480" w:lineRule="auto"/>
-        <w:rPr>
-          <w:rFonts w:ascii="Times New Roman" w:eastAsiaTheme="minorEastAsia" w:hAnsi="Times New Roman" w:cs="Times New Roman"/>
-          <w:sz w:val="28"/>
-          <w:szCs w:val="28"/>
-        </w:rPr>
-      </w:pPr>
-    </w:p>
-    <w:p>
-      <w:pPr>
-        <w:pStyle w:val="ListParagraph"/>
-        <w:spacing w:after="120" w:line="480" w:lineRule="auto"/>
-        <w:rPr>
-          <w:rFonts w:ascii="Times New Roman" w:eastAsiaTheme="minorEastAsia" w:hAnsi="Times New Roman" w:cs="Times New Roman"/>
-          <w:sz w:val="28"/>
-          <w:szCs w:val="28"/>
-        </w:rPr>
-      </w:pPr>
+        <w:t>Arduino</w:t>
+      </w:r>
+      <w:r>
+        <w:rPr>
+          <w:rFonts w:ascii="Times New Roman" w:eastAsiaTheme="minorEastAsia" w:hAnsi="Times New Roman" w:cs="Times New Roman"/>
+          <w:sz w:val="28"/>
+          <w:szCs w:val="28"/>
+        </w:rPr>
+        <w:t>.</w:t>
+      </w:r>
+      <w:r>
+        <w:rPr>
+          <w:rFonts w:ascii="Times New Roman" w:eastAsiaTheme="minorEastAsia" w:hAnsi="Times New Roman" w:cs="Times New Roman"/>
+          <w:sz w:val="28"/>
+          <w:szCs w:val="28"/>
+        </w:rPr>
+        <w:t xml:space="preserve"> Якщо ж є можливість використовувати зовнішній програматор, то, змінивши </w:t>
+      </w:r>
+      <w:r>
+        <w:rPr>
+          <w:rFonts w:ascii="Times New Roman" w:eastAsiaTheme="minorEastAsia" w:hAnsi="Times New Roman" w:cs="Times New Roman"/>
+          <w:sz w:val="28"/>
+          <w:szCs w:val="28"/>
+          <w:lang w:val="en-US"/>
+        </w:rPr>
+        <w:t>fuse</w:t>
+      </w:r>
+      <w:r>
+        <w:rPr>
+          <w:rFonts w:ascii="Times New Roman" w:eastAsiaTheme="minorEastAsia" w:hAnsi="Times New Roman" w:cs="Times New Roman"/>
+          <w:sz w:val="28"/>
+          <w:szCs w:val="28"/>
+        </w:rPr>
+        <w:t xml:space="preserve"> </w:t>
+      </w:r>
+      <w:r>
+        <w:rPr>
+          <w:rFonts w:ascii="Times New Roman" w:eastAsiaTheme="minorEastAsia" w:hAnsi="Times New Roman" w:cs="Times New Roman"/>
+          <w:sz w:val="28"/>
+          <w:szCs w:val="28"/>
+        </w:rPr>
+        <w:t>біти, можна отримати частоту, рівну тактовій.</w:t>
+      </w:r>
+    </w:p>
+    <w:p>
+      <w:pPr>
+        <w:rPr>
+          <w:rFonts w:ascii="Times New Roman" w:eastAsiaTheme="minorEastAsia" w:hAnsi="Times New Roman" w:cs="Times New Roman"/>
+          <w:sz w:val="28"/>
+          <w:szCs w:val="28"/>
+        </w:rPr>
+      </w:pPr>
+      <w:r>
+        <w:rPr>
+          <w:rFonts w:ascii="Times New Roman" w:eastAsiaTheme="minorEastAsia" w:hAnsi="Times New Roman" w:cs="Times New Roman"/>
+          <w:sz w:val="28"/>
+          <w:szCs w:val="28"/>
+        </w:rPr>
+        <w:br w:type="page"/>
+      </w:r>
     </w:p>
     <w:p>
       <w:pPr>
@@ -8482,7 +10040,7 @@
           <w:szCs w:val="28"/>
         </w:rPr>
       </w:pPr>
-      <w:hyperlink r:id="rId23" w:history="1">
+      <w:hyperlink r:id="rId30" w:history="1">
         <w:r>
           <w:rPr>
             <w:rStyle w:val="Hyperlink"/>
@@ -8521,7 +10079,6 @@
           </w:rPr>
           <w:t>.</w:t>
         </w:r>
-        <w:proofErr w:type="spellStart"/>
         <w:r>
           <w:rPr>
             <w:rStyle w:val="Hyperlink"/>
@@ -8532,7 +10089,6 @@
           </w:rPr>
           <w:t>arduino</w:t>
         </w:r>
-        <w:proofErr w:type="spellEnd"/>
         <w:r>
           <w:rPr>
             <w:rStyle w:val="Hyperlink"/>
@@ -8561,7 +10117,6 @@
           </w:rPr>
           <w:t>/</w:t>
         </w:r>
-        <w:proofErr w:type="spellStart"/>
         <w:r>
           <w:rPr>
             <w:rStyle w:val="Hyperlink"/>
@@ -8572,7 +10127,6 @@
           </w:rPr>
           <w:t>arduino</w:t>
         </w:r>
-        <w:proofErr w:type="spellEnd"/>
         <w:r>
           <w:rPr>
             <w:rStyle w:val="Hyperlink"/>
@@ -8636,7 +10190,7 @@
           <w:szCs w:val="28"/>
         </w:rPr>
       </w:pPr>
-      <w:hyperlink r:id="rId24" w:history="1">
+      <w:hyperlink r:id="rId31" w:history="1">
         <w:r>
           <w:rPr>
             <w:rStyle w:val="Hyperlink"/>
@@ -8662,7 +10216,7 @@
           <w:szCs w:val="28"/>
         </w:rPr>
       </w:pPr>
-      <w:hyperlink r:id="rId25" w:history="1">
+      <w:hyperlink r:id="rId32" w:history="1">
         <w:r>
           <w:rPr>
             <w:rStyle w:val="Hyperlink"/>
@@ -8688,7 +10242,7 @@
           <w:szCs w:val="28"/>
         </w:rPr>
       </w:pPr>
-      <w:hyperlink r:id="rId26" w:history="1">
+      <w:hyperlink r:id="rId33" w:history="1">
         <w:r>
           <w:rPr>
             <w:rStyle w:val="Hyperlink"/>
@@ -8709,12 +10263,15 @@
         </w:numPr>
         <w:spacing w:after="120" w:line="480" w:lineRule="auto"/>
         <w:rPr>
-          <w:rFonts w:ascii="Times New Roman" w:eastAsiaTheme="minorEastAsia" w:hAnsi="Times New Roman" w:cs="Times New Roman"/>
-          <w:sz w:val="28"/>
-          <w:szCs w:val="28"/>
-        </w:rPr>
-      </w:pPr>
-      <w:hyperlink r:id="rId27" w:history="1">
+          <w:rStyle w:val="Hyperlink"/>
+          <w:rFonts w:ascii="Times New Roman" w:eastAsiaTheme="minorEastAsia" w:hAnsi="Times New Roman" w:cs="Times New Roman"/>
+          <w:color w:val="auto"/>
+          <w:sz w:val="28"/>
+          <w:szCs w:val="28"/>
+          <w:u w:val="none"/>
+        </w:rPr>
+      </w:pPr>
+      <w:hyperlink r:id="rId34" w:history="1">
         <w:r>
           <w:rPr>
             <w:rStyle w:val="Hyperlink"/>
@@ -8726,8 +10283,45 @@
         </w:r>
       </w:hyperlink>
     </w:p>
+    <w:p>
+      <w:pPr>
+        <w:pStyle w:val="ListParagraph"/>
+        <w:numPr>
+          <w:ilvl w:val="0"/>
+          <w:numId w:val="5"/>
+        </w:numPr>
+        <w:spacing w:after="120" w:line="480" w:lineRule="auto"/>
+        <w:rPr>
+          <w:rFonts w:ascii="Times New Roman" w:eastAsiaTheme="minorEastAsia" w:hAnsi="Times New Roman" w:cs="Times New Roman"/>
+          <w:sz w:val="28"/>
+          <w:szCs w:val="28"/>
+        </w:rPr>
+      </w:pPr>
+      <w:hyperlink r:id="rId35" w:history="1">
+        <w:r>
+          <w:rPr>
+            <w:rStyle w:val="Hyperlink"/>
+            <w:rFonts w:ascii="Times New Roman" w:eastAsiaTheme="minorEastAsia" w:hAnsi="Times New Roman" w:cs="Times New Roman"/>
+            <w:sz w:val="28"/>
+            <w:szCs w:val="28"/>
+          </w:rPr>
+          <w:t>https://www.arduino.cc/en/tutorial/arduinoISP</w:t>
+        </w:r>
+      </w:hyperlink>
+    </w:p>
+    <w:p>
+      <w:pPr>
+        <w:spacing w:after="120" w:line="480" w:lineRule="auto"/>
+        <w:ind w:left="720"/>
+        <w:rPr>
+          <w:rFonts w:ascii="Times New Roman" w:eastAsiaTheme="minorEastAsia" w:hAnsi="Times New Roman" w:cs="Times New Roman"/>
+          <w:sz w:val="28"/>
+          <w:szCs w:val="28"/>
+        </w:rPr>
+      </w:pPr>
+    </w:p>
     <w:sectPr>
-      <w:footerReference w:type="default" r:id="rId28"/>
+      <w:footerReference w:type="default" r:id="rId36"/>
       <w:pgSz w:w="11906" w:h="16838"/>
       <w:pgMar w:top="1134" w:right="850" w:bottom="1134" w:left="1701" w:header="708" w:footer="708" w:gutter="0"/>
       <w:cols w:space="708"/>
@@ -9840,7 +11434,6 @@
   <w:style w:type="character" w:default="1" w:styleId="DefaultParagraphFont">
     <w:name w:val="Default Paragraph Font"/>
     <w:uiPriority w:val="1"/>
-    <w:semiHidden/>
     <w:unhideWhenUsed/>
   </w:style>
   <w:style w:type="table" w:default="1" w:styleId="TableNormal">
@@ -10371,7 +11964,7 @@
 </file>
 
 <file path=customXml/itemProps1.xml><?xml version="1.0" encoding="utf-8"?>
-<ds:datastoreItem xmlns:ds="http://schemas.openxmlformats.org/officeDocument/2006/customXml" ds:itemID="{A50427D7-25EF-4169-8F61-3E1A284C6BD6}">
+<ds:datastoreItem xmlns:ds="http://schemas.openxmlformats.org/officeDocument/2006/customXml" ds:itemID="{D9991275-BA93-4C4E-BC60-62B49B8CCE5C}">
   <ds:schemaRefs>
     <ds:schemaRef ds:uri="http://schemas.openxmlformats.org/officeDocument/2006/bibliography"/>
   </ds:schemaRefs>

</xml_diff>